<commit_message>
Atualizando plano de teste,
</commit_message>
<xml_diff>
--- a/BOARD GAME GENERATOR-PT-01.03.docx
+++ b/BOARD GAME GENERATOR-PT-01.03.docx
@@ -176,7 +176,7 @@
         <w:rPr>
           <w:i w:val="0"/>
         </w:rPr>
-        <w:t>3</w:t>
+        <w:t>4</w:t>
       </w:r>
     </w:p>
     <w:p>
@@ -750,15 +750,130 @@
           </w:p>
         </w:tc>
       </w:tr>
+      <w:tr>
+        <w:tc>
+          <w:tcPr>
+            <w:tcW w:w="739" w:type="pct"/>
+            <w:tcBorders>
+              <w:top w:val="single" w:sz="6" w:space="0" w:color="auto"/>
+              <w:left w:val="single" w:sz="6" w:space="0" w:color="auto"/>
+              <w:bottom w:val="single" w:sz="6" w:space="0" w:color="auto"/>
+              <w:right w:val="single" w:sz="6" w:space="0" w:color="auto"/>
+            </w:tcBorders>
+          </w:tcPr>
+          <w:p>
+            <w:pPr>
+              <w:pStyle w:val="Tabletext"/>
+              <w:rPr>
+                <w:rFonts w:ascii="Calibri" w:hAnsi="Calibri"/>
+                <w:lang w:val="pt-BR"/>
+              </w:rPr>
+            </w:pPr>
+            <w:r>
+              <w:rPr>
+                <w:rFonts w:ascii="Calibri" w:hAnsi="Calibri"/>
+                <w:lang w:val="pt-BR"/>
+              </w:rPr>
+              <w:t>12</w:t>
+            </w:r>
+            <w:r>
+              <w:rPr>
+                <w:rFonts w:ascii="Calibri" w:hAnsi="Calibri"/>
+                <w:lang w:val="pt-BR"/>
+              </w:rPr>
+              <w:t>/11/2014</w:t>
+            </w:r>
+          </w:p>
+        </w:tc>
+        <w:tc>
+          <w:tcPr>
+            <w:tcW w:w="740" w:type="pct"/>
+            <w:tcBorders>
+              <w:top w:val="single" w:sz="6" w:space="0" w:color="auto"/>
+              <w:left w:val="single" w:sz="6" w:space="0" w:color="auto"/>
+              <w:bottom w:val="single" w:sz="6" w:space="0" w:color="auto"/>
+              <w:right w:val="single" w:sz="6" w:space="0" w:color="auto"/>
+            </w:tcBorders>
+          </w:tcPr>
+          <w:p>
+            <w:pPr>
+              <w:pStyle w:val="Tabletext"/>
+              <w:jc w:val="center"/>
+              <w:rPr>
+                <w:rFonts w:ascii="Calibri" w:hAnsi="Calibri"/>
+                <w:lang w:val="pt-BR"/>
+              </w:rPr>
+            </w:pPr>
+            <w:r>
+              <w:rPr>
+                <w:rFonts w:ascii="Calibri" w:hAnsi="Calibri"/>
+                <w:lang w:val="pt-BR"/>
+              </w:rPr>
+              <w:t>01.0</w:t>
+            </w:r>
+            <w:r>
+              <w:rPr>
+                <w:rFonts w:ascii="Calibri" w:hAnsi="Calibri"/>
+                <w:lang w:val="pt-BR"/>
+              </w:rPr>
+              <w:t>4</w:t>
+            </w:r>
+          </w:p>
+        </w:tc>
+        <w:tc>
+          <w:tcPr>
+            <w:tcW w:w="2405" w:type="pct"/>
+            <w:tcBorders>
+              <w:top w:val="single" w:sz="6" w:space="0" w:color="auto"/>
+              <w:left w:val="single" w:sz="6" w:space="0" w:color="auto"/>
+              <w:bottom w:val="single" w:sz="6" w:space="0" w:color="auto"/>
+              <w:right w:val="single" w:sz="6" w:space="0" w:color="auto"/>
+            </w:tcBorders>
+          </w:tcPr>
+          <w:p>
+            <w:pPr>
+              <w:pStyle w:val="Tabletext"/>
+              <w:rPr>
+                <w:rFonts w:ascii="Calibri" w:hAnsi="Calibri"/>
+                <w:lang w:val="pt-BR"/>
+              </w:rPr>
+            </w:pPr>
+            <w:r>
+              <w:rPr>
+                <w:rFonts w:ascii="Calibri" w:hAnsi="Calibri"/>
+                <w:lang w:val="pt-BR"/>
+              </w:rPr>
+              <w:t>Atualizando documento</w:t>
+            </w:r>
+          </w:p>
+        </w:tc>
+        <w:tc>
+          <w:tcPr>
+            <w:tcW w:w="1115" w:type="pct"/>
+            <w:tcBorders>
+              <w:top w:val="single" w:sz="6" w:space="0" w:color="auto"/>
+              <w:left w:val="single" w:sz="6" w:space="0" w:color="auto"/>
+              <w:bottom w:val="single" w:sz="6" w:space="0" w:color="auto"/>
+              <w:right w:val="single" w:sz="6" w:space="0" w:color="auto"/>
+            </w:tcBorders>
+          </w:tcPr>
+          <w:p>
+            <w:pPr>
+              <w:pStyle w:val="SemEspaamento"/>
+              <w:rPr>
+                <w:lang w:val="pt-BR"/>
+              </w:rPr>
+            </w:pPr>
+            <w:r>
+              <w:rPr>
+                <w:lang w:val="pt-BR"/>
+              </w:rPr>
+              <w:t>Edênio Feitosa</w:t>
+            </w:r>
+          </w:p>
+        </w:tc>
+      </w:tr>
     </w:tbl>
-    <w:p>
-      <w:pPr>
-        <w:rPr>
-          <w:rFonts w:ascii="Calibri" w:hAnsi="Calibri"/>
-          <w:lang w:val="pt-BR"/>
-        </w:rPr>
-      </w:pPr>
-    </w:p>
     <w:p>
       <w:pPr>
         <w:pStyle w:val="Ttulo"/>
@@ -1133,7 +1248,15 @@
           <w:noProof/>
           <w:lang w:val="pt-BR"/>
         </w:rPr>
-        <w:t>SISMAT</w:t>
+        <w:t xml:space="preserve"> BOARD GAME GENERATOR</w:t>
+      </w:r>
+      <w:r>
+        <w:rPr>
+          <w:rFonts w:ascii="Calibri" w:hAnsi="Calibri"/>
+          <w:noProof/>
+          <w:lang w:val="pt-BR"/>
+        </w:rPr>
+        <w:t xml:space="preserve"> </w:t>
       </w:r>
       <w:r>
         <w:rPr>
@@ -1583,7 +1706,7 @@
           <w:noProof/>
           <w:lang w:val="pt-BR"/>
         </w:rPr>
-        <w:t>Teste do Banco de Dados</w:t>
+        <w:t>Teste Funcional</w:t>
       </w:r>
       <w:r>
         <w:rPr>
@@ -1603,7 +1726,7 @@
           <w:noProof/>
           <w:lang w:val="pt-BR"/>
         </w:rPr>
-        <w:instrText xml:space="preserve"> PAGEREF _Toc242451445 \h </w:instrText>
+        <w:instrText xml:space="preserve"> PAGEREF _Toc242451446 \h </w:instrText>
       </w:r>
       <w:r>
         <w:rPr>
@@ -1671,7 +1794,7 @@
           <w:noProof/>
           <w:lang w:val="pt-BR"/>
         </w:rPr>
-        <w:t>Teste Funcional</w:t>
+        <w:t>Teste da Interface do Usuário</w:t>
       </w:r>
       <w:r>
         <w:rPr>
@@ -1691,7 +1814,7 @@
           <w:noProof/>
           <w:lang w:val="pt-BR"/>
         </w:rPr>
-        <w:instrText xml:space="preserve"> PAGEREF _Toc242451446 \h </w:instrText>
+        <w:instrText xml:space="preserve"> PAGEREF _Toc242451448 \h </w:instrText>
       </w:r>
       <w:r>
         <w:rPr>
@@ -1710,6 +1833,96 @@
           <w:lang w:val="pt-BR"/>
         </w:rPr>
         <w:t>5</w:t>
+      </w:r>
+      <w:r>
+        <w:rPr>
+          <w:noProof/>
+        </w:rPr>
+        <w:fldChar w:fldCharType="end"/>
+      </w:r>
+    </w:p>
+    <w:p>
+      <w:pPr>
+        <w:pStyle w:val="Sumrio1"/>
+        <w:tabs>
+          <w:tab w:val="left" w:pos="395"/>
+          <w:tab w:val="right" w:leader="dot" w:pos="9350"/>
+        </w:tabs>
+        <w:rPr>
+          <w:rFonts w:asciiTheme="minorHAnsi" w:eastAsiaTheme="minorEastAsia" w:hAnsiTheme="minorHAnsi" w:cstheme="minorBidi"/>
+          <w:b w:val="0"/>
+          <w:caps w:val="0"/>
+          <w:noProof/>
+          <w:sz w:val="24"/>
+          <w:szCs w:val="24"/>
+          <w:lang w:val="pt-BR" w:eastAsia="ja-JP"/>
+        </w:rPr>
+      </w:pPr>
+      <w:r>
+        <w:rPr>
+          <w:rFonts w:ascii="Calibri" w:hAnsi="Calibri"/>
+          <w:noProof/>
+          <w:lang w:val="pt-BR"/>
+        </w:rPr>
+        <w:t>3.</w:t>
+      </w:r>
+      <w:r>
+        <w:rPr>
+          <w:rFonts w:asciiTheme="minorHAnsi" w:eastAsiaTheme="minorEastAsia" w:hAnsiTheme="minorHAnsi" w:cstheme="minorBidi"/>
+          <w:b w:val="0"/>
+          <w:caps w:val="0"/>
+          <w:noProof/>
+          <w:sz w:val="24"/>
+          <w:szCs w:val="24"/>
+          <w:lang w:val="pt-BR" w:eastAsia="ja-JP"/>
+        </w:rPr>
+        <w:tab/>
+      </w:r>
+      <w:r>
+        <w:rPr>
+          <w:rFonts w:ascii="Calibri" w:hAnsi="Calibri"/>
+          <w:noProof/>
+          <w:lang w:val="pt-BR"/>
+        </w:rPr>
+        <w:t>Estratégia de Teste</w:t>
+      </w:r>
+      <w:r>
+        <w:rPr>
+          <w:noProof/>
+          <w:lang w:val="pt-BR"/>
+        </w:rPr>
+        <w:tab/>
+      </w:r>
+      <w:r>
+        <w:rPr>
+          <w:noProof/>
+        </w:rPr>
+        <w:fldChar w:fldCharType="begin"/>
+      </w:r>
+      <w:r>
+        <w:rPr>
+          <w:noProof/>
+          <w:lang w:val="pt-BR"/>
+        </w:rPr>
+        <w:instrText xml:space="preserve"> PAGEREF _Toc242451455 \h </w:instrText>
+      </w:r>
+      <w:r>
+        <w:rPr>
+          <w:noProof/>
+        </w:rPr>
+      </w:r>
+      <w:r>
+        <w:rPr>
+          <w:noProof/>
+        </w:rPr>
+        <w:fldChar w:fldCharType="separate"/>
+      </w:r>
+      <w:r>
+        <w:rPr>
+          <w:noProof/>
+          <w:lang w:val="pt-BR"/>
+        </w:rPr>
+        <w:t>6</w:t>
       </w:r>
       <w:r>
         <w:rPr>
@@ -1740,7 +1953,7 @@
           <w:noProof/>
           <w:lang w:val="pt-BR"/>
         </w:rPr>
-        <w:t>2.3</w:t>
+        <w:t>3.1</w:t>
       </w:r>
       <w:r>
         <w:rPr>
@@ -1759,7 +1972,7 @@
           <w:noProof/>
           <w:lang w:val="pt-BR"/>
         </w:rPr>
-        <w:t>Teste do Ciclo de Negócios</w:t>
+        <w:t>Tipos de Teste</w:t>
       </w:r>
       <w:r>
         <w:rPr>
@@ -1779,7 +1992,7 @@
           <w:noProof/>
           <w:lang w:val="pt-BR"/>
         </w:rPr>
-        <w:instrText xml:space="preserve"> PAGEREF _Toc242451447 \h </w:instrText>
+        <w:instrText xml:space="preserve"> PAGEREF _Toc242451456 \h </w:instrText>
       </w:r>
       <w:r>
         <w:rPr>
@@ -1797,7 +2010,187 @@
           <w:noProof/>
           <w:lang w:val="pt-BR"/>
         </w:rPr>
-        <w:t>5</w:t>
+        <w:t>6</w:t>
+      </w:r>
+      <w:r>
+        <w:rPr>
+          <w:noProof/>
+        </w:rPr>
+        <w:fldChar w:fldCharType="end"/>
+      </w:r>
+    </w:p>
+    <w:p>
+      <w:pPr>
+        <w:pStyle w:val="Sumrio3"/>
+        <w:tabs>
+          <w:tab w:val="left" w:pos="1051"/>
+          <w:tab w:val="right" w:leader="dot" w:pos="9350"/>
+        </w:tabs>
+        <w:rPr>
+          <w:rFonts w:asciiTheme="minorHAnsi" w:eastAsiaTheme="minorEastAsia" w:hAnsiTheme="minorHAnsi" w:cstheme="minorBidi"/>
+          <w:i w:val="0"/>
+          <w:noProof/>
+          <w:sz w:val="24"/>
+          <w:szCs w:val="24"/>
+          <w:lang w:val="pt-BR" w:eastAsia="ja-JP"/>
+        </w:rPr>
+      </w:pPr>
+      <w:r>
+        <w:rPr>
+          <w:rFonts w:ascii="Calibri" w:hAnsi="Calibri"/>
+          <w:b/>
+          <w:noProof/>
+          <w:lang w:val="pt-BR"/>
+        </w:rPr>
+        <w:t>3.1.1</w:t>
+      </w:r>
+      <w:r>
+        <w:rPr>
+          <w:rFonts w:asciiTheme="minorHAnsi" w:eastAsiaTheme="minorEastAsia" w:hAnsiTheme="minorHAnsi" w:cstheme="minorBidi"/>
+          <w:i w:val="0"/>
+          <w:noProof/>
+          <w:sz w:val="24"/>
+          <w:szCs w:val="24"/>
+          <w:lang w:val="pt-BR" w:eastAsia="ja-JP"/>
+        </w:rPr>
+        <w:tab/>
+      </w:r>
+      <w:r>
+        <w:rPr>
+          <w:rFonts w:ascii="Calibri" w:hAnsi="Calibri"/>
+          <w:b/>
+          <w:noProof/>
+          <w:lang w:val="pt-BR"/>
+        </w:rPr>
+        <w:t>Teste de Funcionalidade</w:t>
+      </w:r>
+      <w:r>
+        <w:rPr>
+          <w:noProof/>
+          <w:lang w:val="pt-BR"/>
+        </w:rPr>
+        <w:tab/>
+      </w:r>
+      <w:r>
+        <w:rPr>
+          <w:noProof/>
+        </w:rPr>
+        <w:fldChar w:fldCharType="begin"/>
+      </w:r>
+      <w:r>
+        <w:rPr>
+          <w:noProof/>
+          <w:lang w:val="pt-BR"/>
+        </w:rPr>
+        <w:instrText xml:space="preserve"> PAGEREF _Toc242451458 \h </w:instrText>
+      </w:r>
+      <w:r>
+        <w:rPr>
+          <w:noProof/>
+        </w:rPr>
+      </w:r>
+      <w:r>
+        <w:rPr>
+          <w:noProof/>
+        </w:rPr>
+        <w:fldChar w:fldCharType="separate"/>
+      </w:r>
+      <w:r>
+        <w:rPr>
+          <w:noProof/>
+          <w:lang w:val="pt-BR"/>
+        </w:rPr>
+        <w:t>6</w:t>
+      </w:r>
+      <w:r>
+        <w:rPr>
+          <w:noProof/>
+        </w:rPr>
+        <w:fldChar w:fldCharType="end"/>
+      </w:r>
+    </w:p>
+    <w:p>
+      <w:pPr>
+        <w:pStyle w:val="Sumrio3"/>
+        <w:tabs>
+          <w:tab w:val="left" w:pos="1051"/>
+          <w:tab w:val="right" w:leader="dot" w:pos="9350"/>
+        </w:tabs>
+        <w:rPr>
+          <w:rFonts w:asciiTheme="minorHAnsi" w:eastAsiaTheme="minorEastAsia" w:hAnsiTheme="minorHAnsi" w:cstheme="minorBidi"/>
+          <w:i w:val="0"/>
+          <w:noProof/>
+          <w:sz w:val="24"/>
+          <w:szCs w:val="24"/>
+          <w:lang w:val="pt-BR" w:eastAsia="ja-JP"/>
+        </w:rPr>
+      </w:pPr>
+      <w:r>
+        <w:rPr>
+          <w:rFonts w:ascii="Calibri" w:hAnsi="Calibri"/>
+          <w:b/>
+          <w:noProof/>
+          <w:lang w:val="pt-BR"/>
+        </w:rPr>
+        <w:t>3.1.2</w:t>
+      </w:r>
+      <w:r>
+        <w:rPr>
+          <w:rFonts w:asciiTheme="minorHAnsi" w:eastAsiaTheme="minorEastAsia" w:hAnsiTheme="minorHAnsi" w:cstheme="minorBidi"/>
+          <w:i w:val="0"/>
+          <w:noProof/>
+          <w:sz w:val="24"/>
+          <w:szCs w:val="24"/>
+          <w:lang w:val="pt-BR" w:eastAsia="ja-JP"/>
+        </w:rPr>
+        <w:tab/>
+      </w:r>
+      <w:r>
+        <w:rPr>
+          <w:rFonts w:ascii="Calibri" w:hAnsi="Calibri"/>
+          <w:b/>
+          <w:noProof/>
+          <w:lang w:val="pt-BR"/>
+        </w:rPr>
+        <w:t>Teste da Interface do Usuário</w:t>
+      </w:r>
+      <w:r>
+        <w:rPr>
+          <w:noProof/>
+          <w:lang w:val="pt-BR"/>
+        </w:rPr>
+        <w:tab/>
+      </w:r>
+      <w:r>
+        <w:rPr>
+          <w:noProof/>
+        </w:rPr>
+        <w:fldChar w:fldCharType="begin"/>
+      </w:r>
+      <w:r>
+        <w:rPr>
+          <w:noProof/>
+          <w:lang w:val="pt-BR"/>
+        </w:rPr>
+        <w:instrText xml:space="preserve"> PAGEREF _Toc242451459 \h </w:instrText>
+      </w:r>
+      <w:r>
+        <w:rPr>
+          <w:noProof/>
+        </w:rPr>
+      </w:r>
+      <w:r>
+        <w:rPr>
+          <w:noProof/>
+        </w:rPr>
+        <w:fldChar w:fldCharType="separate"/>
+      </w:r>
+      <w:r>
+        <w:rPr>
+          <w:noProof/>
+          <w:lang w:val="pt-BR"/>
+        </w:rPr>
+        <w:t>6</w:t>
       </w:r>
       <w:r>
         <w:rPr>
@@ -1828,7 +2221,7 @@
           <w:noProof/>
           <w:lang w:val="pt-BR"/>
         </w:rPr>
-        <w:t>2.4</w:t>
+        <w:t>3.2</w:t>
       </w:r>
       <w:r>
         <w:rPr>
@@ -1847,7 +2240,7 @@
           <w:noProof/>
           <w:lang w:val="pt-BR"/>
         </w:rPr>
-        <w:t>Teste da Interface do Usuário</w:t>
+        <w:t>Ferramentas</w:t>
       </w:r>
       <w:r>
         <w:rPr>
@@ -1867,7 +2260,7 @@
           <w:noProof/>
           <w:lang w:val="pt-BR"/>
         </w:rPr>
-        <w:instrText xml:space="preserve"> PAGEREF _Toc242451448 \h </w:instrText>
+        <w:instrText xml:space="preserve"> PAGEREF _Toc242451464 \h </w:instrText>
       </w:r>
       <w:r>
         <w:rPr>
@@ -1885,7 +2278,7 @@
           <w:noProof/>
           <w:lang w:val="pt-BR"/>
         </w:rPr>
-        <w:t>5</w:t>
+        <w:t>7</w:t>
       </w:r>
       <w:r>
         <w:rPr>
@@ -1916,7 +2309,7 @@
           <w:noProof/>
           <w:lang w:val="pt-BR"/>
         </w:rPr>
-        <w:t>2.5</w:t>
+        <w:t>3.3</w:t>
       </w:r>
       <w:r>
         <w:rPr>
@@ -1935,7 +2328,7 @@
           <w:noProof/>
           <w:lang w:val="pt-BR"/>
         </w:rPr>
-        <w:t>Teste de Performance</w:t>
+        <w:t>Riscos</w:t>
       </w:r>
       <w:r>
         <w:rPr>
@@ -1947,479 +2340,9 @@
       <w:r>
         <w:rPr>
           <w:noProof/>
-        </w:rPr>
-        <w:fldChar w:fldCharType="begin"/>
-      </w:r>
-      <w:r>
-        <w:rPr>
-          <w:noProof/>
-          <w:lang w:val="pt-BR"/>
-        </w:rPr>
-        <w:instrText xml:space="preserve"> PAGEREF _Toc242451449 \h </w:instrText>
-      </w:r>
-      <w:r>
-        <w:rPr>
-          <w:noProof/>
-        </w:rPr>
-      </w:r>
-      <w:r>
-        <w:rPr>
-          <w:noProof/>
-        </w:rPr>
-        <w:fldChar w:fldCharType="separate"/>
-      </w:r>
-      <w:r>
-        <w:rPr>
-          <w:noProof/>
-          <w:lang w:val="pt-BR"/>
-        </w:rPr>
-        <w:t>5</w:t>
-      </w:r>
-      <w:r>
-        <w:rPr>
-          <w:noProof/>
-        </w:rPr>
-        <w:fldChar w:fldCharType="end"/>
-      </w:r>
-    </w:p>
-    <w:p>
-      <w:pPr>
-        <w:pStyle w:val="Sumrio2"/>
-        <w:tabs>
-          <w:tab w:val="left" w:pos="693"/>
-          <w:tab w:val="right" w:leader="dot" w:pos="9350"/>
-        </w:tabs>
-        <w:rPr>
-          <w:rFonts w:asciiTheme="minorHAnsi" w:eastAsiaTheme="minorEastAsia" w:hAnsiTheme="minorHAnsi" w:cstheme="minorBidi"/>
-          <w:smallCaps w:val="0"/>
-          <w:noProof/>
-          <w:sz w:val="24"/>
-          <w:szCs w:val="24"/>
-          <w:lang w:val="pt-BR" w:eastAsia="ja-JP"/>
-        </w:rPr>
-      </w:pPr>
-      <w:r>
-        <w:rPr>
-          <w:rFonts w:ascii="Calibri" w:hAnsi="Calibri"/>
-          <w:noProof/>
-          <w:lang w:val="pt-BR"/>
-        </w:rPr>
-        <w:t>2.6</w:t>
-      </w:r>
-      <w:r>
-        <w:rPr>
-          <w:rFonts w:asciiTheme="minorHAnsi" w:eastAsiaTheme="minorEastAsia" w:hAnsiTheme="minorHAnsi" w:cstheme="minorBidi"/>
-          <w:smallCaps w:val="0"/>
-          <w:noProof/>
-          <w:sz w:val="24"/>
-          <w:szCs w:val="24"/>
-          <w:lang w:val="pt-BR" w:eastAsia="ja-JP"/>
-        </w:rPr>
-        <w:tab/>
-      </w:r>
-      <w:r>
-        <w:rPr>
-          <w:rFonts w:ascii="Calibri" w:hAnsi="Calibri"/>
-          <w:noProof/>
-          <w:lang w:val="pt-BR"/>
-        </w:rPr>
-        <w:t>Teste de Carga</w:t>
-      </w:r>
-      <w:r>
-        <w:rPr>
-          <w:noProof/>
-          <w:lang w:val="pt-BR"/>
-        </w:rPr>
-        <w:tab/>
-      </w:r>
-      <w:r>
-        <w:rPr>
-          <w:noProof/>
-        </w:rPr>
-        <w:fldChar w:fldCharType="begin"/>
-      </w:r>
-      <w:r>
-        <w:rPr>
-          <w:noProof/>
-          <w:lang w:val="pt-BR"/>
-        </w:rPr>
-        <w:instrText xml:space="preserve"> PAGEREF _Toc242451450 \h </w:instrText>
-      </w:r>
-      <w:r>
-        <w:rPr>
-          <w:noProof/>
-        </w:rPr>
-      </w:r>
-      <w:r>
-        <w:rPr>
-          <w:noProof/>
-        </w:rPr>
-        <w:fldChar w:fldCharType="separate"/>
-      </w:r>
-      <w:r>
-        <w:rPr>
-          <w:noProof/>
-          <w:lang w:val="pt-BR"/>
-        </w:rPr>
-        <w:t>5</w:t>
-      </w:r>
-      <w:r>
-        <w:rPr>
-          <w:noProof/>
-        </w:rPr>
-        <w:fldChar w:fldCharType="end"/>
-      </w:r>
-    </w:p>
-    <w:p>
-      <w:pPr>
-        <w:pStyle w:val="Sumrio2"/>
-        <w:tabs>
-          <w:tab w:val="left" w:pos="693"/>
-          <w:tab w:val="right" w:leader="dot" w:pos="9350"/>
-        </w:tabs>
-        <w:rPr>
-          <w:rFonts w:asciiTheme="minorHAnsi" w:eastAsiaTheme="minorEastAsia" w:hAnsiTheme="minorHAnsi" w:cstheme="minorBidi"/>
-          <w:smallCaps w:val="0"/>
-          <w:noProof/>
-          <w:sz w:val="24"/>
-          <w:szCs w:val="24"/>
-          <w:lang w:val="pt-BR" w:eastAsia="ja-JP"/>
-        </w:rPr>
-      </w:pPr>
-      <w:r>
-        <w:rPr>
-          <w:rFonts w:ascii="Calibri" w:hAnsi="Calibri"/>
-          <w:noProof/>
-          <w:lang w:val="pt-BR"/>
-        </w:rPr>
-        <w:t>2.7</w:t>
-      </w:r>
-      <w:r>
-        <w:rPr>
-          <w:rFonts w:asciiTheme="minorHAnsi" w:eastAsiaTheme="minorEastAsia" w:hAnsiTheme="minorHAnsi" w:cstheme="minorBidi"/>
-          <w:smallCaps w:val="0"/>
-          <w:noProof/>
-          <w:sz w:val="24"/>
-          <w:szCs w:val="24"/>
-          <w:lang w:val="pt-BR" w:eastAsia="ja-JP"/>
-        </w:rPr>
-        <w:tab/>
-      </w:r>
-      <w:r>
-        <w:rPr>
-          <w:rFonts w:ascii="Calibri" w:hAnsi="Calibri"/>
-          <w:noProof/>
-          <w:lang w:val="pt-BR"/>
-        </w:rPr>
-        <w:t>Teste de Stress</w:t>
-      </w:r>
-      <w:r>
-        <w:rPr>
-          <w:noProof/>
-          <w:lang w:val="pt-BR"/>
-        </w:rPr>
-        <w:tab/>
-      </w:r>
-      <w:r>
-        <w:rPr>
-          <w:noProof/>
-        </w:rPr>
-        <w:fldChar w:fldCharType="begin"/>
-      </w:r>
-      <w:r>
-        <w:rPr>
-          <w:noProof/>
-          <w:lang w:val="pt-BR"/>
-        </w:rPr>
-        <w:instrText xml:space="preserve"> PAGEREF _Toc242451451 \h </w:instrText>
-      </w:r>
-      <w:r>
-        <w:rPr>
-          <w:noProof/>
-        </w:rPr>
-      </w:r>
-      <w:r>
-        <w:rPr>
-          <w:noProof/>
-        </w:rPr>
-        <w:fldChar w:fldCharType="separate"/>
-      </w:r>
-      <w:r>
-        <w:rPr>
-          <w:noProof/>
-          <w:lang w:val="pt-BR"/>
-        </w:rPr>
-        <w:t>5</w:t>
-      </w:r>
-      <w:r>
-        <w:rPr>
-          <w:noProof/>
-        </w:rPr>
-        <w:fldChar w:fldCharType="end"/>
-      </w:r>
-    </w:p>
-    <w:p>
-      <w:pPr>
-        <w:pStyle w:val="Sumrio2"/>
-        <w:tabs>
-          <w:tab w:val="left" w:pos="693"/>
-          <w:tab w:val="right" w:leader="dot" w:pos="9350"/>
-        </w:tabs>
-        <w:rPr>
-          <w:rFonts w:asciiTheme="minorHAnsi" w:eastAsiaTheme="minorEastAsia" w:hAnsiTheme="minorHAnsi" w:cstheme="minorBidi"/>
-          <w:smallCaps w:val="0"/>
-          <w:noProof/>
-          <w:sz w:val="24"/>
-          <w:szCs w:val="24"/>
-          <w:lang w:val="pt-BR" w:eastAsia="ja-JP"/>
-        </w:rPr>
-      </w:pPr>
-      <w:r>
-        <w:rPr>
-          <w:rFonts w:ascii="Calibri" w:hAnsi="Calibri"/>
-          <w:noProof/>
-          <w:lang w:val="pt-BR"/>
-        </w:rPr>
-        <w:t>2.8</w:t>
-      </w:r>
-      <w:r>
-        <w:rPr>
-          <w:rFonts w:asciiTheme="minorHAnsi" w:eastAsiaTheme="minorEastAsia" w:hAnsiTheme="minorHAnsi" w:cstheme="minorBidi"/>
-          <w:smallCaps w:val="0"/>
-          <w:noProof/>
-          <w:sz w:val="24"/>
-          <w:szCs w:val="24"/>
-          <w:lang w:val="pt-BR" w:eastAsia="ja-JP"/>
-        </w:rPr>
-        <w:tab/>
-      </w:r>
-      <w:r>
-        <w:rPr>
-          <w:rFonts w:ascii="Calibri" w:hAnsi="Calibri"/>
-          <w:noProof/>
-          <w:lang w:val="pt-BR"/>
-        </w:rPr>
-        <w:t>Teste de Segurança e de Controle de Acesso</w:t>
-      </w:r>
-      <w:r>
-        <w:rPr>
-          <w:noProof/>
-          <w:lang w:val="pt-BR"/>
-        </w:rPr>
-        <w:tab/>
-      </w:r>
-      <w:r>
-        <w:rPr>
-          <w:noProof/>
-        </w:rPr>
-        <w:fldChar w:fldCharType="begin"/>
-      </w:r>
-      <w:r>
-        <w:rPr>
-          <w:noProof/>
-          <w:lang w:val="pt-BR"/>
-        </w:rPr>
-        <w:instrText xml:space="preserve"> PAGEREF _Toc242451452 \h </w:instrText>
-      </w:r>
-      <w:r>
-        <w:rPr>
-          <w:noProof/>
-        </w:rPr>
-      </w:r>
-      <w:r>
-        <w:rPr>
-          <w:noProof/>
-        </w:rPr>
-        <w:fldChar w:fldCharType="separate"/>
-      </w:r>
-      <w:r>
-        <w:rPr>
-          <w:noProof/>
-          <w:lang w:val="pt-BR"/>
-        </w:rPr>
-        <w:t>5</w:t>
-      </w:r>
-      <w:r>
-        <w:rPr>
-          <w:noProof/>
-        </w:rPr>
-        <w:fldChar w:fldCharType="end"/>
-      </w:r>
-    </w:p>
-    <w:p>
-      <w:pPr>
-        <w:pStyle w:val="Sumrio2"/>
-        <w:tabs>
-          <w:tab w:val="left" w:pos="693"/>
-          <w:tab w:val="right" w:leader="dot" w:pos="9350"/>
-        </w:tabs>
-        <w:rPr>
-          <w:rFonts w:asciiTheme="minorHAnsi" w:eastAsiaTheme="minorEastAsia" w:hAnsiTheme="minorHAnsi" w:cstheme="minorBidi"/>
-          <w:smallCaps w:val="0"/>
-          <w:noProof/>
-          <w:sz w:val="24"/>
-          <w:szCs w:val="24"/>
-          <w:lang w:val="pt-BR" w:eastAsia="ja-JP"/>
-        </w:rPr>
-      </w:pPr>
-      <w:r>
-        <w:rPr>
-          <w:rFonts w:ascii="Calibri" w:hAnsi="Calibri"/>
-          <w:noProof/>
-          <w:lang w:val="pt-BR"/>
-        </w:rPr>
-        <w:t>2.9</w:t>
-      </w:r>
-      <w:r>
-        <w:rPr>
-          <w:rFonts w:asciiTheme="minorHAnsi" w:eastAsiaTheme="minorEastAsia" w:hAnsiTheme="minorHAnsi" w:cstheme="minorBidi"/>
-          <w:smallCaps w:val="0"/>
-          <w:noProof/>
-          <w:sz w:val="24"/>
-          <w:szCs w:val="24"/>
-          <w:lang w:val="pt-BR" w:eastAsia="ja-JP"/>
-        </w:rPr>
-        <w:tab/>
-      </w:r>
-      <w:r>
-        <w:rPr>
-          <w:rFonts w:ascii="Calibri" w:hAnsi="Calibri"/>
-          <w:noProof/>
-          <w:lang w:val="pt-BR"/>
-        </w:rPr>
-        <w:t>Teste de Falha/Recuperação</w:t>
-      </w:r>
-      <w:r>
-        <w:rPr>
-          <w:noProof/>
-          <w:lang w:val="pt-BR"/>
-        </w:rPr>
-        <w:tab/>
-      </w:r>
-      <w:r>
-        <w:rPr>
-          <w:noProof/>
-        </w:rPr>
-        <w:fldChar w:fldCharType="begin"/>
-      </w:r>
-      <w:r>
-        <w:rPr>
-          <w:noProof/>
-          <w:lang w:val="pt-BR"/>
-        </w:rPr>
-        <w:instrText xml:space="preserve"> PAGEREF _Toc242451453 \h </w:instrText>
-      </w:r>
-      <w:r>
-        <w:rPr>
-          <w:noProof/>
-        </w:rPr>
-      </w:r>
-      <w:r>
-        <w:rPr>
-          <w:noProof/>
-        </w:rPr>
-        <w:fldChar w:fldCharType="separate"/>
-      </w:r>
-      <w:r>
-        <w:rPr>
-          <w:noProof/>
-          <w:lang w:val="pt-BR"/>
-        </w:rPr>
-        <w:t>5</w:t>
-      </w:r>
-      <w:r>
-        <w:rPr>
-          <w:noProof/>
-        </w:rPr>
-        <w:fldChar w:fldCharType="end"/>
-      </w:r>
-    </w:p>
-    <w:p>
-      <w:pPr>
-        <w:pStyle w:val="Sumrio2"/>
-        <w:tabs>
-          <w:tab w:val="left" w:pos="795"/>
-          <w:tab w:val="right" w:leader="dot" w:pos="9350"/>
-        </w:tabs>
-        <w:rPr>
-          <w:rFonts w:asciiTheme="minorHAnsi" w:eastAsiaTheme="minorEastAsia" w:hAnsiTheme="minorHAnsi" w:cstheme="minorBidi"/>
-          <w:smallCaps w:val="0"/>
-          <w:noProof/>
-          <w:sz w:val="24"/>
-          <w:szCs w:val="24"/>
-          <w:lang w:val="pt-BR" w:eastAsia="ja-JP"/>
-        </w:rPr>
-      </w:pPr>
-      <w:r>
-        <w:rPr>
-          <w:rFonts w:ascii="Calibri" w:hAnsi="Calibri"/>
-          <w:noProof/>
-          <w:lang w:val="pt-BR"/>
-        </w:rPr>
-        <w:t>2.10</w:t>
-      </w:r>
-      <w:r>
-        <w:rPr>
-          <w:rFonts w:asciiTheme="minorHAnsi" w:eastAsiaTheme="minorEastAsia" w:hAnsiTheme="minorHAnsi" w:cstheme="minorBidi"/>
-          <w:smallCaps w:val="0"/>
-          <w:noProof/>
-          <w:sz w:val="24"/>
-          <w:szCs w:val="24"/>
-          <w:lang w:val="pt-BR" w:eastAsia="ja-JP"/>
-        </w:rPr>
-        <w:tab/>
-      </w:r>
-      <w:r>
-        <w:rPr>
-          <w:rFonts w:ascii="Calibri" w:hAnsi="Calibri"/>
-          <w:noProof/>
-          <w:lang w:val="pt-BR"/>
-        </w:rPr>
-        <w:t>Teste de Instalação</w:t>
-      </w:r>
-      <w:r>
-        <w:rPr>
-          <w:noProof/>
-          <w:lang w:val="pt-BR"/>
-        </w:rPr>
-        <w:tab/>
-      </w:r>
-      <w:r>
-        <w:rPr>
-          <w:noProof/>
-        </w:rPr>
-        <w:fldChar w:fldCharType="begin"/>
-      </w:r>
-      <w:r>
-        <w:rPr>
-          <w:noProof/>
-          <w:lang w:val="pt-BR"/>
-        </w:rPr>
-        <w:instrText xml:space="preserve"> PAGEREF _Toc242451454 \h </w:instrText>
-      </w:r>
-      <w:r>
-        <w:rPr>
-          <w:noProof/>
-        </w:rPr>
-      </w:r>
-      <w:r>
-        <w:rPr>
-          <w:noProof/>
-        </w:rPr>
-        <w:fldChar w:fldCharType="separate"/>
-      </w:r>
-      <w:r>
-        <w:rPr>
-          <w:noProof/>
-          <w:lang w:val="pt-BR"/>
-        </w:rPr>
-        <w:t>5</w:t>
-      </w:r>
-      <w:r>
-        <w:rPr>
-          <w:noProof/>
-        </w:rPr>
-        <w:fldChar w:fldCharType="end"/>
+          <w:lang w:val="pt-BR"/>
+        </w:rPr>
+        <w:t>7</w:t>
       </w:r>
     </w:p>
     <w:p>
@@ -2445,7 +2368,15 @@
           <w:noProof/>
           <w:lang w:val="pt-BR"/>
         </w:rPr>
-        <w:t>3.</w:t>
+        <w:t>4</w:t>
+      </w:r>
+      <w:r>
+        <w:rPr>
+          <w:rFonts w:ascii="Calibri" w:hAnsi="Calibri"/>
+          <w:noProof/>
+          <w:lang w:val="pt-BR"/>
+        </w:rPr>
+        <w:t>.</w:t>
       </w:r>
       <w:r>
         <w:rPr>
@@ -2465,7 +2396,7 @@
           <w:noProof/>
           <w:lang w:val="pt-BR"/>
         </w:rPr>
-        <w:t>Estratégia de Teste</w:t>
+        <w:t>Matriz de rastreabilidade</w:t>
       </w:r>
       <w:r>
         <w:rPr>
@@ -2477,933 +2408,9 @@
       <w:r>
         <w:rPr>
           <w:noProof/>
-        </w:rPr>
-        <w:fldChar w:fldCharType="begin"/>
-      </w:r>
-      <w:r>
-        <w:rPr>
-          <w:noProof/>
-          <w:lang w:val="pt-BR"/>
-        </w:rPr>
-        <w:instrText xml:space="preserve"> PAGEREF _Toc242451455 \h </w:instrText>
-      </w:r>
-      <w:r>
-        <w:rPr>
-          <w:noProof/>
-        </w:rPr>
-      </w:r>
-      <w:r>
-        <w:rPr>
-          <w:noProof/>
-        </w:rPr>
-        <w:fldChar w:fldCharType="separate"/>
-      </w:r>
-      <w:r>
-        <w:rPr>
-          <w:noProof/>
-          <w:lang w:val="pt-BR"/>
-        </w:rPr>
-        <w:t>6</w:t>
-      </w:r>
-      <w:r>
-        <w:rPr>
-          <w:noProof/>
-        </w:rPr>
-        <w:fldChar w:fldCharType="end"/>
-      </w:r>
-    </w:p>
-    <w:p>
-      <w:pPr>
-        <w:pStyle w:val="Sumrio2"/>
-        <w:tabs>
-          <w:tab w:val="left" w:pos="693"/>
-          <w:tab w:val="right" w:leader="dot" w:pos="9350"/>
-        </w:tabs>
-        <w:rPr>
-          <w:rFonts w:asciiTheme="minorHAnsi" w:eastAsiaTheme="minorEastAsia" w:hAnsiTheme="minorHAnsi" w:cstheme="minorBidi"/>
-          <w:smallCaps w:val="0"/>
-          <w:noProof/>
-          <w:sz w:val="24"/>
-          <w:szCs w:val="24"/>
-          <w:lang w:val="pt-BR" w:eastAsia="ja-JP"/>
-        </w:rPr>
-      </w:pPr>
-      <w:r>
-        <w:rPr>
-          <w:rFonts w:ascii="Calibri" w:hAnsi="Calibri"/>
-          <w:noProof/>
-          <w:lang w:val="pt-BR"/>
-        </w:rPr>
-        <w:t>3.1</w:t>
-      </w:r>
-      <w:r>
-        <w:rPr>
-          <w:rFonts w:asciiTheme="minorHAnsi" w:eastAsiaTheme="minorEastAsia" w:hAnsiTheme="minorHAnsi" w:cstheme="minorBidi"/>
-          <w:smallCaps w:val="0"/>
-          <w:noProof/>
-          <w:sz w:val="24"/>
-          <w:szCs w:val="24"/>
-          <w:lang w:val="pt-BR" w:eastAsia="ja-JP"/>
-        </w:rPr>
-        <w:tab/>
-      </w:r>
-      <w:r>
-        <w:rPr>
-          <w:rFonts w:ascii="Calibri" w:hAnsi="Calibri"/>
-          <w:noProof/>
-          <w:lang w:val="pt-BR"/>
-        </w:rPr>
-        <w:t>Tipos de Teste</w:t>
-      </w:r>
-      <w:r>
-        <w:rPr>
-          <w:noProof/>
-          <w:lang w:val="pt-BR"/>
-        </w:rPr>
-        <w:tab/>
-      </w:r>
-      <w:r>
-        <w:rPr>
-          <w:noProof/>
-        </w:rPr>
-        <w:fldChar w:fldCharType="begin"/>
-      </w:r>
-      <w:r>
-        <w:rPr>
-          <w:noProof/>
-          <w:lang w:val="pt-BR"/>
-        </w:rPr>
-        <w:instrText xml:space="preserve"> PAGEREF _Toc242451456 \h </w:instrText>
-      </w:r>
-      <w:r>
-        <w:rPr>
-          <w:noProof/>
-        </w:rPr>
-      </w:r>
-      <w:r>
-        <w:rPr>
-          <w:noProof/>
-        </w:rPr>
-        <w:fldChar w:fldCharType="separate"/>
-      </w:r>
-      <w:r>
-        <w:rPr>
-          <w:noProof/>
-          <w:lang w:val="pt-BR"/>
-        </w:rPr>
-        <w:t>6</w:t>
-      </w:r>
-      <w:r>
-        <w:rPr>
-          <w:noProof/>
-        </w:rPr>
-        <w:fldChar w:fldCharType="end"/>
-      </w:r>
-    </w:p>
-    <w:p>
-      <w:pPr>
-        <w:pStyle w:val="Sumrio3"/>
-        <w:tabs>
-          <w:tab w:val="left" w:pos="1051"/>
-          <w:tab w:val="right" w:leader="dot" w:pos="9350"/>
-        </w:tabs>
-        <w:rPr>
-          <w:rFonts w:asciiTheme="minorHAnsi" w:eastAsiaTheme="minorEastAsia" w:hAnsiTheme="minorHAnsi" w:cstheme="minorBidi"/>
-          <w:i w:val="0"/>
-          <w:noProof/>
-          <w:sz w:val="24"/>
-          <w:szCs w:val="24"/>
-          <w:lang w:val="pt-BR" w:eastAsia="ja-JP"/>
-        </w:rPr>
-      </w:pPr>
-      <w:r>
-        <w:rPr>
-          <w:rFonts w:ascii="Calibri" w:hAnsi="Calibri"/>
-          <w:b/>
-          <w:noProof/>
-          <w:lang w:val="pt-BR"/>
-        </w:rPr>
-        <w:t>3.1.1</w:t>
-      </w:r>
-      <w:r>
-        <w:rPr>
-          <w:rFonts w:asciiTheme="minorHAnsi" w:eastAsiaTheme="minorEastAsia" w:hAnsiTheme="minorHAnsi" w:cstheme="minorBidi"/>
-          <w:i w:val="0"/>
-          <w:noProof/>
-          <w:sz w:val="24"/>
-          <w:szCs w:val="24"/>
-          <w:lang w:val="pt-BR" w:eastAsia="ja-JP"/>
-        </w:rPr>
-        <w:tab/>
-      </w:r>
-      <w:r>
-        <w:rPr>
-          <w:rFonts w:ascii="Calibri" w:hAnsi="Calibri"/>
-          <w:b/>
-          <w:noProof/>
-          <w:lang w:val="pt-BR"/>
-        </w:rPr>
-        <w:t>Teste de Integridade de Dados e do Banco de Dados</w:t>
-      </w:r>
-      <w:r>
-        <w:rPr>
-          <w:noProof/>
-          <w:lang w:val="pt-BR"/>
-        </w:rPr>
-        <w:tab/>
-      </w:r>
-      <w:r>
-        <w:rPr>
-          <w:noProof/>
-        </w:rPr>
-        <w:fldChar w:fldCharType="begin"/>
-      </w:r>
-      <w:r>
-        <w:rPr>
-          <w:noProof/>
-          <w:lang w:val="pt-BR"/>
-        </w:rPr>
-        <w:instrText xml:space="preserve"> PAGEREF _Toc242451457 \h </w:instrText>
-      </w:r>
-      <w:r>
-        <w:rPr>
-          <w:noProof/>
-        </w:rPr>
-      </w:r>
-      <w:r>
-        <w:rPr>
-          <w:noProof/>
-        </w:rPr>
-        <w:fldChar w:fldCharType="separate"/>
-      </w:r>
-      <w:r>
-        <w:rPr>
-          <w:noProof/>
-          <w:lang w:val="pt-BR"/>
-        </w:rPr>
-        <w:t>6</w:t>
-      </w:r>
-      <w:r>
-        <w:rPr>
-          <w:noProof/>
-        </w:rPr>
-        <w:fldChar w:fldCharType="end"/>
-      </w:r>
-    </w:p>
-    <w:p>
-      <w:pPr>
-        <w:pStyle w:val="Sumrio3"/>
-        <w:tabs>
-          <w:tab w:val="left" w:pos="1051"/>
-          <w:tab w:val="right" w:leader="dot" w:pos="9350"/>
-        </w:tabs>
-        <w:rPr>
-          <w:rFonts w:asciiTheme="minorHAnsi" w:eastAsiaTheme="minorEastAsia" w:hAnsiTheme="minorHAnsi" w:cstheme="minorBidi"/>
-          <w:i w:val="0"/>
-          <w:noProof/>
-          <w:sz w:val="24"/>
-          <w:szCs w:val="24"/>
-          <w:lang w:val="pt-BR" w:eastAsia="ja-JP"/>
-        </w:rPr>
-      </w:pPr>
-      <w:r>
-        <w:rPr>
-          <w:rFonts w:ascii="Calibri" w:hAnsi="Calibri"/>
-          <w:b/>
-          <w:noProof/>
-          <w:lang w:val="pt-BR"/>
-        </w:rPr>
-        <w:t>3.1.2</w:t>
-      </w:r>
-      <w:r>
-        <w:rPr>
-          <w:rFonts w:asciiTheme="minorHAnsi" w:eastAsiaTheme="minorEastAsia" w:hAnsiTheme="minorHAnsi" w:cstheme="minorBidi"/>
-          <w:i w:val="0"/>
-          <w:noProof/>
-          <w:sz w:val="24"/>
-          <w:szCs w:val="24"/>
-          <w:lang w:val="pt-BR" w:eastAsia="ja-JP"/>
-        </w:rPr>
-        <w:tab/>
-      </w:r>
-      <w:r>
-        <w:rPr>
-          <w:rFonts w:ascii="Calibri" w:hAnsi="Calibri"/>
-          <w:b/>
-          <w:noProof/>
-          <w:lang w:val="pt-BR"/>
-        </w:rPr>
-        <w:t>Teste de Funcionalidade</w:t>
-      </w:r>
-      <w:r>
-        <w:rPr>
-          <w:noProof/>
-          <w:lang w:val="pt-BR"/>
-        </w:rPr>
-        <w:tab/>
-      </w:r>
-      <w:r>
-        <w:rPr>
-          <w:noProof/>
-        </w:rPr>
-        <w:fldChar w:fldCharType="begin"/>
-      </w:r>
-      <w:r>
-        <w:rPr>
-          <w:noProof/>
-          <w:lang w:val="pt-BR"/>
-        </w:rPr>
-        <w:instrText xml:space="preserve"> PAGEREF _Toc242451458 \h </w:instrText>
-      </w:r>
-      <w:r>
-        <w:rPr>
-          <w:noProof/>
-        </w:rPr>
-      </w:r>
-      <w:r>
-        <w:rPr>
-          <w:noProof/>
-        </w:rPr>
-        <w:fldChar w:fldCharType="separate"/>
-      </w:r>
-      <w:r>
-        <w:rPr>
-          <w:noProof/>
-          <w:lang w:val="pt-BR"/>
-        </w:rPr>
-        <w:t>6</w:t>
-      </w:r>
-      <w:r>
-        <w:rPr>
-          <w:noProof/>
-        </w:rPr>
-        <w:fldChar w:fldCharType="end"/>
-      </w:r>
-    </w:p>
-    <w:p>
-      <w:pPr>
-        <w:pStyle w:val="Sumrio3"/>
-        <w:tabs>
-          <w:tab w:val="left" w:pos="1051"/>
-          <w:tab w:val="right" w:leader="dot" w:pos="9350"/>
-        </w:tabs>
-        <w:rPr>
-          <w:rFonts w:asciiTheme="minorHAnsi" w:eastAsiaTheme="minorEastAsia" w:hAnsiTheme="minorHAnsi" w:cstheme="minorBidi"/>
-          <w:i w:val="0"/>
-          <w:noProof/>
-          <w:sz w:val="24"/>
-          <w:szCs w:val="24"/>
-          <w:lang w:val="pt-BR" w:eastAsia="ja-JP"/>
-        </w:rPr>
-      </w:pPr>
-      <w:r>
-        <w:rPr>
-          <w:rFonts w:ascii="Calibri" w:hAnsi="Calibri"/>
-          <w:b/>
-          <w:noProof/>
-          <w:lang w:val="pt-BR"/>
-        </w:rPr>
-        <w:t>3.1.3</w:t>
-      </w:r>
-      <w:r>
-        <w:rPr>
-          <w:rFonts w:asciiTheme="minorHAnsi" w:eastAsiaTheme="minorEastAsia" w:hAnsiTheme="minorHAnsi" w:cstheme="minorBidi"/>
-          <w:i w:val="0"/>
-          <w:noProof/>
-          <w:sz w:val="24"/>
-          <w:szCs w:val="24"/>
-          <w:lang w:val="pt-BR" w:eastAsia="ja-JP"/>
-        </w:rPr>
-        <w:tab/>
-      </w:r>
-      <w:r>
-        <w:rPr>
-          <w:rFonts w:ascii="Calibri" w:hAnsi="Calibri"/>
-          <w:b/>
-          <w:noProof/>
-          <w:lang w:val="pt-BR"/>
-        </w:rPr>
-        <w:t>Teste da Interface do Usuário</w:t>
-      </w:r>
-      <w:r>
-        <w:rPr>
-          <w:noProof/>
-          <w:lang w:val="pt-BR"/>
-        </w:rPr>
-        <w:tab/>
-      </w:r>
-      <w:r>
-        <w:rPr>
-          <w:noProof/>
-        </w:rPr>
-        <w:fldChar w:fldCharType="begin"/>
-      </w:r>
-      <w:r>
-        <w:rPr>
-          <w:noProof/>
-          <w:lang w:val="pt-BR"/>
-        </w:rPr>
-        <w:instrText xml:space="preserve"> PAGEREF _Toc242451459 \h </w:instrText>
-      </w:r>
-      <w:r>
-        <w:rPr>
-          <w:noProof/>
-        </w:rPr>
-      </w:r>
-      <w:r>
-        <w:rPr>
-          <w:noProof/>
-        </w:rPr>
-        <w:fldChar w:fldCharType="separate"/>
-      </w:r>
-      <w:r>
-        <w:rPr>
-          <w:noProof/>
-          <w:lang w:val="pt-BR"/>
-        </w:rPr>
-        <w:t>6</w:t>
-      </w:r>
-      <w:r>
-        <w:rPr>
-          <w:noProof/>
-        </w:rPr>
-        <w:fldChar w:fldCharType="end"/>
-      </w:r>
-    </w:p>
-    <w:p>
-      <w:pPr>
-        <w:pStyle w:val="Sumrio3"/>
-        <w:tabs>
-          <w:tab w:val="left" w:pos="1051"/>
-          <w:tab w:val="right" w:leader="dot" w:pos="9350"/>
-        </w:tabs>
-        <w:rPr>
-          <w:rFonts w:asciiTheme="minorHAnsi" w:eastAsiaTheme="minorEastAsia" w:hAnsiTheme="minorHAnsi" w:cstheme="minorBidi"/>
-          <w:i w:val="0"/>
-          <w:noProof/>
-          <w:sz w:val="24"/>
-          <w:szCs w:val="24"/>
-          <w:lang w:val="pt-BR" w:eastAsia="ja-JP"/>
-        </w:rPr>
-      </w:pPr>
-      <w:r>
-        <w:rPr>
-          <w:rFonts w:ascii="Calibri" w:hAnsi="Calibri"/>
-          <w:b/>
-          <w:noProof/>
-          <w:lang w:val="pt-BR"/>
-        </w:rPr>
-        <w:t>3.1.4</w:t>
-      </w:r>
-      <w:r>
-        <w:rPr>
-          <w:rFonts w:asciiTheme="minorHAnsi" w:eastAsiaTheme="minorEastAsia" w:hAnsiTheme="minorHAnsi" w:cstheme="minorBidi"/>
-          <w:i w:val="0"/>
-          <w:noProof/>
-          <w:sz w:val="24"/>
-          <w:szCs w:val="24"/>
-          <w:lang w:val="pt-BR" w:eastAsia="ja-JP"/>
-        </w:rPr>
-        <w:tab/>
-      </w:r>
-      <w:r>
-        <w:rPr>
-          <w:rFonts w:ascii="Calibri" w:hAnsi="Calibri"/>
-          <w:b/>
-          <w:noProof/>
-          <w:lang w:val="pt-BR"/>
-        </w:rPr>
-        <w:t>Teste de Performance</w:t>
-      </w:r>
-      <w:r>
-        <w:rPr>
-          <w:noProof/>
-          <w:lang w:val="pt-BR"/>
-        </w:rPr>
-        <w:tab/>
-      </w:r>
-      <w:r>
-        <w:rPr>
-          <w:noProof/>
-        </w:rPr>
-        <w:fldChar w:fldCharType="begin"/>
-      </w:r>
-      <w:r>
-        <w:rPr>
-          <w:noProof/>
-          <w:lang w:val="pt-BR"/>
-        </w:rPr>
-        <w:instrText xml:space="preserve"> PAGEREF _Toc242451460 \h </w:instrText>
-      </w:r>
-      <w:r>
-        <w:rPr>
-          <w:noProof/>
-        </w:rPr>
-      </w:r>
-      <w:r>
-        <w:rPr>
-          <w:noProof/>
-        </w:rPr>
-        <w:fldChar w:fldCharType="separate"/>
-      </w:r>
-      <w:r>
-        <w:rPr>
-          <w:noProof/>
-          <w:lang w:val="pt-BR"/>
-        </w:rPr>
-        <w:t>6</w:t>
-      </w:r>
-      <w:r>
-        <w:rPr>
-          <w:noProof/>
-        </w:rPr>
-        <w:fldChar w:fldCharType="end"/>
-      </w:r>
-    </w:p>
-    <w:p>
-      <w:pPr>
-        <w:pStyle w:val="Sumrio3"/>
-        <w:tabs>
-          <w:tab w:val="left" w:pos="1051"/>
-          <w:tab w:val="right" w:leader="dot" w:pos="9350"/>
-        </w:tabs>
-        <w:rPr>
-          <w:rFonts w:asciiTheme="minorHAnsi" w:eastAsiaTheme="minorEastAsia" w:hAnsiTheme="minorHAnsi" w:cstheme="minorBidi"/>
-          <w:i w:val="0"/>
-          <w:noProof/>
-          <w:sz w:val="24"/>
-          <w:szCs w:val="24"/>
-          <w:lang w:val="pt-BR" w:eastAsia="ja-JP"/>
-        </w:rPr>
-      </w:pPr>
-      <w:r>
-        <w:rPr>
-          <w:rFonts w:ascii="Calibri" w:hAnsi="Calibri"/>
-          <w:b/>
-          <w:noProof/>
-          <w:lang w:val="pt-BR"/>
-        </w:rPr>
-        <w:t>3.1.5</w:t>
-      </w:r>
-      <w:r>
-        <w:rPr>
-          <w:rFonts w:asciiTheme="minorHAnsi" w:eastAsiaTheme="minorEastAsia" w:hAnsiTheme="minorHAnsi" w:cstheme="minorBidi"/>
-          <w:i w:val="0"/>
-          <w:noProof/>
-          <w:sz w:val="24"/>
-          <w:szCs w:val="24"/>
-          <w:lang w:val="pt-BR" w:eastAsia="ja-JP"/>
-        </w:rPr>
-        <w:tab/>
-      </w:r>
-      <w:r>
-        <w:rPr>
-          <w:rFonts w:ascii="Calibri" w:hAnsi="Calibri"/>
-          <w:b/>
-          <w:noProof/>
-          <w:lang w:val="pt-BR"/>
-        </w:rPr>
-        <w:t>Teste de Carga</w:t>
-      </w:r>
-      <w:r>
-        <w:rPr>
-          <w:noProof/>
-          <w:lang w:val="pt-BR"/>
-        </w:rPr>
-        <w:tab/>
-      </w:r>
-      <w:r>
-        <w:rPr>
-          <w:noProof/>
-        </w:rPr>
-        <w:fldChar w:fldCharType="begin"/>
-      </w:r>
-      <w:r>
-        <w:rPr>
-          <w:noProof/>
-          <w:lang w:val="pt-BR"/>
-        </w:rPr>
-        <w:instrText xml:space="preserve"> PAGEREF _Toc242451461 \h </w:instrText>
-      </w:r>
-      <w:r>
-        <w:rPr>
-          <w:noProof/>
-        </w:rPr>
-      </w:r>
-      <w:r>
-        <w:rPr>
-          <w:noProof/>
-        </w:rPr>
-        <w:fldChar w:fldCharType="separate"/>
-      </w:r>
-      <w:r>
-        <w:rPr>
-          <w:noProof/>
-          <w:lang w:val="pt-BR"/>
-        </w:rPr>
-        <w:t>7</w:t>
-      </w:r>
-      <w:r>
-        <w:rPr>
-          <w:noProof/>
-        </w:rPr>
-        <w:fldChar w:fldCharType="end"/>
-      </w:r>
-    </w:p>
-    <w:p>
-      <w:pPr>
-        <w:pStyle w:val="Sumrio3"/>
-        <w:tabs>
-          <w:tab w:val="left" w:pos="1051"/>
-          <w:tab w:val="right" w:leader="dot" w:pos="9350"/>
-        </w:tabs>
-        <w:rPr>
-          <w:rFonts w:asciiTheme="minorHAnsi" w:eastAsiaTheme="minorEastAsia" w:hAnsiTheme="minorHAnsi" w:cstheme="minorBidi"/>
-          <w:i w:val="0"/>
-          <w:noProof/>
-          <w:sz w:val="24"/>
-          <w:szCs w:val="24"/>
-          <w:lang w:val="pt-BR" w:eastAsia="ja-JP"/>
-        </w:rPr>
-      </w:pPr>
-      <w:r>
-        <w:rPr>
-          <w:rFonts w:ascii="Calibri" w:hAnsi="Calibri"/>
-          <w:b/>
-          <w:noProof/>
-          <w:lang w:val="pt-BR"/>
-        </w:rPr>
-        <w:t>3.1.6</w:t>
-      </w:r>
-      <w:r>
-        <w:rPr>
-          <w:rFonts w:asciiTheme="minorHAnsi" w:eastAsiaTheme="minorEastAsia" w:hAnsiTheme="minorHAnsi" w:cstheme="minorBidi"/>
-          <w:i w:val="0"/>
-          <w:noProof/>
-          <w:sz w:val="24"/>
-          <w:szCs w:val="24"/>
-          <w:lang w:val="pt-BR" w:eastAsia="ja-JP"/>
-        </w:rPr>
-        <w:tab/>
-      </w:r>
-      <w:r>
-        <w:rPr>
-          <w:rFonts w:ascii="Calibri" w:hAnsi="Calibri"/>
-          <w:b/>
-          <w:noProof/>
-          <w:lang w:val="pt-BR"/>
-        </w:rPr>
-        <w:t>Teste de Segurança e Controle de Acesso</w:t>
-      </w:r>
-      <w:r>
-        <w:rPr>
-          <w:noProof/>
-          <w:lang w:val="pt-BR"/>
-        </w:rPr>
-        <w:tab/>
-      </w:r>
-      <w:r>
-        <w:rPr>
-          <w:noProof/>
-        </w:rPr>
-        <w:fldChar w:fldCharType="begin"/>
-      </w:r>
-      <w:r>
-        <w:rPr>
-          <w:noProof/>
-          <w:lang w:val="pt-BR"/>
-        </w:rPr>
-        <w:instrText xml:space="preserve"> PAGEREF _Toc242451462 \h </w:instrText>
-      </w:r>
-      <w:r>
-        <w:rPr>
-          <w:noProof/>
-        </w:rPr>
-      </w:r>
-      <w:r>
-        <w:rPr>
-          <w:noProof/>
-        </w:rPr>
-        <w:fldChar w:fldCharType="separate"/>
-      </w:r>
-      <w:r>
-        <w:rPr>
-          <w:noProof/>
-          <w:lang w:val="pt-BR"/>
-        </w:rPr>
-        <w:t>7</w:t>
-      </w:r>
-      <w:r>
-        <w:rPr>
-          <w:noProof/>
-        </w:rPr>
-        <w:fldChar w:fldCharType="end"/>
-      </w:r>
-    </w:p>
-    <w:p>
-      <w:pPr>
-        <w:pStyle w:val="Sumrio3"/>
-        <w:tabs>
-          <w:tab w:val="left" w:pos="1051"/>
-          <w:tab w:val="right" w:leader="dot" w:pos="9350"/>
-        </w:tabs>
-        <w:rPr>
-          <w:rFonts w:asciiTheme="minorHAnsi" w:eastAsiaTheme="minorEastAsia" w:hAnsiTheme="minorHAnsi" w:cstheme="minorBidi"/>
-          <w:i w:val="0"/>
-          <w:noProof/>
-          <w:sz w:val="24"/>
-          <w:szCs w:val="24"/>
-          <w:lang w:val="pt-BR" w:eastAsia="ja-JP"/>
-        </w:rPr>
-      </w:pPr>
-      <w:r>
-        <w:rPr>
-          <w:rFonts w:ascii="Calibri" w:hAnsi="Calibri"/>
-          <w:b/>
-          <w:noProof/>
-          <w:lang w:val="pt-BR"/>
-        </w:rPr>
-        <w:t>3.1.7</w:t>
-      </w:r>
-      <w:r>
-        <w:rPr>
-          <w:rFonts w:asciiTheme="minorHAnsi" w:eastAsiaTheme="minorEastAsia" w:hAnsiTheme="minorHAnsi" w:cstheme="minorBidi"/>
-          <w:i w:val="0"/>
-          <w:noProof/>
-          <w:sz w:val="24"/>
-          <w:szCs w:val="24"/>
-          <w:lang w:val="pt-BR" w:eastAsia="ja-JP"/>
-        </w:rPr>
-        <w:tab/>
-      </w:r>
-      <w:r>
-        <w:rPr>
-          <w:rFonts w:ascii="Calibri" w:hAnsi="Calibri"/>
-          <w:b/>
-          <w:noProof/>
-          <w:lang w:val="pt-BR"/>
-        </w:rPr>
-        <w:t>Teste de Instalação</w:t>
-      </w:r>
-      <w:r>
-        <w:rPr>
-          <w:noProof/>
-          <w:lang w:val="pt-BR"/>
-        </w:rPr>
-        <w:tab/>
-      </w:r>
-      <w:r>
-        <w:rPr>
-          <w:noProof/>
-        </w:rPr>
-        <w:fldChar w:fldCharType="begin"/>
-      </w:r>
-      <w:r>
-        <w:rPr>
-          <w:noProof/>
-          <w:lang w:val="pt-BR"/>
-        </w:rPr>
-        <w:instrText xml:space="preserve"> PAGEREF _Toc242451463 \h </w:instrText>
-      </w:r>
-      <w:r>
-        <w:rPr>
-          <w:noProof/>
-        </w:rPr>
-      </w:r>
-      <w:r>
-        <w:rPr>
-          <w:noProof/>
-        </w:rPr>
-        <w:fldChar w:fldCharType="separate"/>
-      </w:r>
-      <w:r>
-        <w:rPr>
-          <w:noProof/>
-          <w:lang w:val="pt-BR"/>
-        </w:rPr>
-        <w:t>7</w:t>
-      </w:r>
-      <w:r>
-        <w:rPr>
-          <w:noProof/>
-        </w:rPr>
-        <w:fldChar w:fldCharType="end"/>
-      </w:r>
-    </w:p>
-    <w:p>
-      <w:pPr>
-        <w:pStyle w:val="Sumrio2"/>
-        <w:tabs>
-          <w:tab w:val="left" w:pos="693"/>
-          <w:tab w:val="right" w:leader="dot" w:pos="9350"/>
-        </w:tabs>
-        <w:rPr>
-          <w:rFonts w:asciiTheme="minorHAnsi" w:eastAsiaTheme="minorEastAsia" w:hAnsiTheme="minorHAnsi" w:cstheme="minorBidi"/>
-          <w:smallCaps w:val="0"/>
-          <w:noProof/>
-          <w:sz w:val="24"/>
-          <w:szCs w:val="24"/>
-          <w:lang w:val="pt-BR" w:eastAsia="ja-JP"/>
-        </w:rPr>
-      </w:pPr>
-      <w:r>
-        <w:rPr>
-          <w:rFonts w:ascii="Calibri" w:hAnsi="Calibri"/>
-          <w:noProof/>
-          <w:lang w:val="pt-BR"/>
-        </w:rPr>
-        <w:t>3.2</w:t>
-      </w:r>
-      <w:r>
-        <w:rPr>
-          <w:rFonts w:asciiTheme="minorHAnsi" w:eastAsiaTheme="minorEastAsia" w:hAnsiTheme="minorHAnsi" w:cstheme="minorBidi"/>
-          <w:smallCaps w:val="0"/>
-          <w:noProof/>
-          <w:sz w:val="24"/>
-          <w:szCs w:val="24"/>
-          <w:lang w:val="pt-BR" w:eastAsia="ja-JP"/>
-        </w:rPr>
-        <w:tab/>
-      </w:r>
-      <w:r>
-        <w:rPr>
-          <w:rFonts w:ascii="Calibri" w:hAnsi="Calibri"/>
-          <w:noProof/>
-          <w:lang w:val="pt-BR"/>
-        </w:rPr>
-        <w:t>Ferramentas</w:t>
-      </w:r>
-      <w:r>
-        <w:rPr>
-          <w:noProof/>
-          <w:lang w:val="pt-BR"/>
-        </w:rPr>
-        <w:tab/>
-      </w:r>
-      <w:r>
-        <w:rPr>
-          <w:noProof/>
-        </w:rPr>
-        <w:fldChar w:fldCharType="begin"/>
-      </w:r>
-      <w:r>
-        <w:rPr>
-          <w:noProof/>
-          <w:lang w:val="pt-BR"/>
-        </w:rPr>
-        <w:instrText xml:space="preserve"> PAGEREF _Toc242451464 \h </w:instrText>
-      </w:r>
-      <w:r>
-        <w:rPr>
-          <w:noProof/>
-        </w:rPr>
-      </w:r>
-      <w:r>
-        <w:rPr>
-          <w:noProof/>
-        </w:rPr>
-        <w:fldChar w:fldCharType="separate"/>
-      </w:r>
-      <w:r>
-        <w:rPr>
-          <w:noProof/>
-          <w:lang w:val="pt-BR"/>
-        </w:rPr>
-        <w:t>7</w:t>
-      </w:r>
-      <w:r>
-        <w:rPr>
-          <w:noProof/>
-        </w:rPr>
-        <w:fldChar w:fldCharType="end"/>
-      </w:r>
-    </w:p>
-    <w:p>
-      <w:pPr>
-        <w:pStyle w:val="Sumrio2"/>
-        <w:tabs>
-          <w:tab w:val="left" w:pos="693"/>
-          <w:tab w:val="right" w:leader="dot" w:pos="9350"/>
-        </w:tabs>
-        <w:rPr>
-          <w:rFonts w:asciiTheme="minorHAnsi" w:eastAsiaTheme="minorEastAsia" w:hAnsiTheme="minorHAnsi" w:cstheme="minorBidi"/>
-          <w:smallCaps w:val="0"/>
-          <w:noProof/>
-          <w:sz w:val="24"/>
-          <w:szCs w:val="24"/>
-          <w:lang w:val="pt-BR" w:eastAsia="ja-JP"/>
-        </w:rPr>
-      </w:pPr>
-      <w:r>
-        <w:rPr>
-          <w:rFonts w:ascii="Calibri" w:hAnsi="Calibri"/>
-          <w:noProof/>
-          <w:lang w:val="pt-BR"/>
-        </w:rPr>
-        <w:t>3.3</w:t>
-      </w:r>
-      <w:r>
-        <w:rPr>
-          <w:rFonts w:asciiTheme="minorHAnsi" w:eastAsiaTheme="minorEastAsia" w:hAnsiTheme="minorHAnsi" w:cstheme="minorBidi"/>
-          <w:smallCaps w:val="0"/>
-          <w:noProof/>
-          <w:sz w:val="24"/>
-          <w:szCs w:val="24"/>
-          <w:lang w:val="pt-BR" w:eastAsia="ja-JP"/>
-        </w:rPr>
-        <w:tab/>
-      </w:r>
-      <w:r>
-        <w:rPr>
-          <w:rFonts w:ascii="Calibri" w:hAnsi="Calibri"/>
-          <w:noProof/>
-          <w:lang w:val="pt-BR"/>
-        </w:rPr>
-        <w:t>Riscos</w:t>
-      </w:r>
-      <w:r>
-        <w:rPr>
-          <w:noProof/>
-          <w:lang w:val="pt-BR"/>
-        </w:rPr>
-        <w:tab/>
-      </w:r>
-      <w:r>
-        <w:rPr>
-          <w:noProof/>
-        </w:rPr>
-        <w:fldChar w:fldCharType="begin"/>
-      </w:r>
-      <w:r>
-        <w:rPr>
-          <w:noProof/>
-          <w:lang w:val="pt-BR"/>
-        </w:rPr>
-        <w:instrText xml:space="preserve"> PAGEREF _Toc242451465 \h </w:instrText>
-      </w:r>
-      <w:r>
-        <w:rPr>
-          <w:noProof/>
-        </w:rPr>
-      </w:r>
-      <w:r>
-        <w:rPr>
-          <w:noProof/>
-        </w:rPr>
-        <w:fldChar w:fldCharType="separate"/>
-      </w:r>
-      <w:r>
-        <w:rPr>
-          <w:noProof/>
           <w:lang w:val="pt-BR"/>
         </w:rPr>
         <w:t>8</w:t>
-      </w:r>
-      <w:r>
-        <w:rPr>
-          <w:noProof/>
-        </w:rPr>
-        <w:fldChar w:fldCharType="end"/>
       </w:r>
     </w:p>
     <w:p>
@@ -3429,7 +2436,7 @@
           <w:noProof/>
           <w:lang w:val="pt-BR"/>
         </w:rPr>
-        <w:t>4.</w:t>
+        <w:t>6.</w:t>
       </w:r>
       <w:r>
         <w:rPr>
@@ -3449,7 +2456,7 @@
           <w:noProof/>
           <w:lang w:val="pt-BR"/>
         </w:rPr>
-        <w:t>Requisitos de suspensão e retomada</w:t>
+        <w:t>Responsabilidades</w:t>
       </w:r>
       <w:r>
         <w:rPr>
@@ -3461,39 +2468,9 @@
       <w:r>
         <w:rPr>
           <w:noProof/>
-        </w:rPr>
-        <w:fldChar w:fldCharType="begin"/>
-      </w:r>
-      <w:r>
-        <w:rPr>
-          <w:noProof/>
-          <w:lang w:val="pt-BR"/>
-        </w:rPr>
-        <w:instrText xml:space="preserve"> PAGEREF _Toc242451466 \h </w:instrText>
-      </w:r>
-      <w:r>
-        <w:rPr>
-          <w:noProof/>
-        </w:rPr>
-      </w:r>
-      <w:r>
-        <w:rPr>
-          <w:noProof/>
-        </w:rPr>
-        <w:fldChar w:fldCharType="separate"/>
-      </w:r>
-      <w:r>
-        <w:rPr>
-          <w:noProof/>
-          <w:lang w:val="pt-BR"/>
-        </w:rPr>
-        <w:t>9</w:t>
-      </w:r>
-      <w:r>
-        <w:rPr>
-          <w:noProof/>
-        </w:rPr>
-        <w:fldChar w:fldCharType="end"/>
+          <w:lang w:val="pt-BR"/>
+        </w:rPr>
+        <w:t>8</w:t>
       </w:r>
     </w:p>
     <w:p>
@@ -3519,7 +2496,7 @@
           <w:noProof/>
           <w:lang w:val="pt-BR"/>
         </w:rPr>
-        <w:t>5.</w:t>
+        <w:t>8.</w:t>
       </w:r>
       <w:r>
         <w:rPr>
@@ -3539,7 +2516,7 @@
           <w:noProof/>
           <w:lang w:val="pt-BR"/>
         </w:rPr>
-        <w:t>Matriz de rastreabilidade</w:t>
+        <w:t>Cobertura dos testes</w:t>
       </w:r>
       <w:r>
         <w:rPr>
@@ -3551,39 +2528,9 @@
       <w:r>
         <w:rPr>
           <w:noProof/>
-        </w:rPr>
-        <w:fldChar w:fldCharType="begin"/>
-      </w:r>
-      <w:r>
-        <w:rPr>
-          <w:noProof/>
-          <w:lang w:val="pt-BR"/>
-        </w:rPr>
-        <w:instrText xml:space="preserve"> PAGEREF _Toc242451467 \h </w:instrText>
-      </w:r>
-      <w:r>
-        <w:rPr>
-          <w:noProof/>
-        </w:rPr>
-      </w:r>
-      <w:r>
-        <w:rPr>
-          <w:noProof/>
-        </w:rPr>
-        <w:fldChar w:fldCharType="separate"/>
-      </w:r>
-      <w:r>
-        <w:rPr>
-          <w:noProof/>
-          <w:lang w:val="pt-BR"/>
-        </w:rPr>
-        <w:t>10</w:t>
-      </w:r>
-      <w:r>
-        <w:rPr>
-          <w:noProof/>
-        </w:rPr>
-        <w:fldChar w:fldCharType="end"/>
+          <w:lang w:val="pt-BR"/>
+        </w:rPr>
+        <w:t>8</w:t>
       </w:r>
     </w:p>
     <w:p>
@@ -3609,7 +2556,7 @@
           <w:noProof/>
           <w:lang w:val="pt-BR"/>
         </w:rPr>
-        <w:t>6.</w:t>
+        <w:t>9.</w:t>
       </w:r>
       <w:r>
         <w:rPr>
@@ -3629,7 +2576,7 @@
           <w:noProof/>
           <w:lang w:val="pt-BR"/>
         </w:rPr>
-        <w:t>Responsabilidades</w:t>
+        <w:t>Cronograma</w:t>
       </w:r>
       <w:r>
         <w:rPr>
@@ -3641,303 +2588,9 @@
       <w:r>
         <w:rPr>
           <w:noProof/>
-        </w:rPr>
-        <w:fldChar w:fldCharType="begin"/>
-      </w:r>
-      <w:r>
-        <w:rPr>
-          <w:noProof/>
-          <w:lang w:val="pt-BR"/>
-        </w:rPr>
-        <w:instrText xml:space="preserve"> PAGEREF _Toc242451468 \h </w:instrText>
-      </w:r>
-      <w:r>
-        <w:rPr>
-          <w:noProof/>
-        </w:rPr>
-      </w:r>
-      <w:r>
-        <w:rPr>
-          <w:noProof/>
-        </w:rPr>
-        <w:fldChar w:fldCharType="separate"/>
-      </w:r>
-      <w:r>
-        <w:rPr>
-          <w:noProof/>
-          <w:lang w:val="pt-BR"/>
-        </w:rPr>
-        <w:t>11</w:t>
-      </w:r>
-      <w:r>
-        <w:rPr>
-          <w:noProof/>
-        </w:rPr>
-        <w:fldChar w:fldCharType="end"/>
-      </w:r>
-    </w:p>
-    <w:p>
-      <w:pPr>
-        <w:pStyle w:val="Sumrio1"/>
-        <w:tabs>
-          <w:tab w:val="left" w:pos="395"/>
-          <w:tab w:val="right" w:leader="dot" w:pos="9350"/>
-        </w:tabs>
-        <w:rPr>
-          <w:rFonts w:asciiTheme="minorHAnsi" w:eastAsiaTheme="minorEastAsia" w:hAnsiTheme="minorHAnsi" w:cstheme="minorBidi"/>
-          <w:b w:val="0"/>
-          <w:caps w:val="0"/>
-          <w:noProof/>
-          <w:sz w:val="24"/>
-          <w:szCs w:val="24"/>
-          <w:lang w:val="pt-BR" w:eastAsia="ja-JP"/>
-        </w:rPr>
-      </w:pPr>
-      <w:r>
-        <w:rPr>
-          <w:rFonts w:ascii="Calibri" w:hAnsi="Calibri"/>
-          <w:noProof/>
-          <w:lang w:val="pt-BR"/>
-        </w:rPr>
-        <w:t>7.</w:t>
-      </w:r>
-      <w:r>
-        <w:rPr>
-          <w:rFonts w:asciiTheme="minorHAnsi" w:eastAsiaTheme="minorEastAsia" w:hAnsiTheme="minorHAnsi" w:cstheme="minorBidi"/>
-          <w:b w:val="0"/>
-          <w:caps w:val="0"/>
-          <w:noProof/>
-          <w:sz w:val="24"/>
-          <w:szCs w:val="24"/>
-          <w:lang w:val="pt-BR" w:eastAsia="ja-JP"/>
-        </w:rPr>
-        <w:tab/>
-      </w:r>
-      <w:r>
-        <w:rPr>
-          <w:rFonts w:ascii="Calibri" w:hAnsi="Calibri"/>
-          <w:noProof/>
-          <w:lang w:val="pt-BR"/>
-        </w:rPr>
-        <w:t>Necessidade treinamento da equipe</w:t>
-      </w:r>
-      <w:r>
-        <w:rPr>
-          <w:noProof/>
-          <w:lang w:val="pt-BR"/>
-        </w:rPr>
-        <w:tab/>
-      </w:r>
-      <w:r>
-        <w:rPr>
-          <w:noProof/>
-        </w:rPr>
-        <w:fldChar w:fldCharType="begin"/>
-      </w:r>
-      <w:r>
-        <w:rPr>
-          <w:noProof/>
-          <w:lang w:val="pt-BR"/>
-        </w:rPr>
-        <w:instrText xml:space="preserve"> PAGEREF _Toc242451469 \h </w:instrText>
-      </w:r>
-      <w:r>
-        <w:rPr>
-          <w:noProof/>
-        </w:rPr>
-      </w:r>
-      <w:r>
-        <w:rPr>
-          <w:noProof/>
-        </w:rPr>
-        <w:fldChar w:fldCharType="separate"/>
-      </w:r>
-      <w:r>
-        <w:rPr>
-          <w:noProof/>
-          <w:lang w:val="pt-BR"/>
-        </w:rPr>
-        <w:t>12</w:t>
-      </w:r>
-      <w:r>
-        <w:rPr>
-          <w:noProof/>
-        </w:rPr>
-        <w:fldChar w:fldCharType="end"/>
-      </w:r>
-    </w:p>
-    <w:p>
-      <w:pPr>
-        <w:pStyle w:val="Sumrio1"/>
-        <w:tabs>
-          <w:tab w:val="left" w:pos="395"/>
-          <w:tab w:val="right" w:leader="dot" w:pos="9350"/>
-        </w:tabs>
-        <w:rPr>
-          <w:rFonts w:asciiTheme="minorHAnsi" w:eastAsiaTheme="minorEastAsia" w:hAnsiTheme="minorHAnsi" w:cstheme="minorBidi"/>
-          <w:b w:val="0"/>
-          <w:caps w:val="0"/>
-          <w:noProof/>
-          <w:sz w:val="24"/>
-          <w:szCs w:val="24"/>
-          <w:lang w:val="pt-BR" w:eastAsia="ja-JP"/>
-        </w:rPr>
-      </w:pPr>
-      <w:r>
-        <w:rPr>
-          <w:rFonts w:ascii="Calibri" w:hAnsi="Calibri"/>
-          <w:noProof/>
-          <w:lang w:val="pt-BR"/>
-        </w:rPr>
-        <w:t>8.</w:t>
-      </w:r>
-      <w:r>
-        <w:rPr>
-          <w:rFonts w:asciiTheme="minorHAnsi" w:eastAsiaTheme="minorEastAsia" w:hAnsiTheme="minorHAnsi" w:cstheme="minorBidi"/>
-          <w:b w:val="0"/>
-          <w:caps w:val="0"/>
-          <w:noProof/>
-          <w:sz w:val="24"/>
-          <w:szCs w:val="24"/>
-          <w:lang w:val="pt-BR" w:eastAsia="ja-JP"/>
-        </w:rPr>
-        <w:tab/>
-      </w:r>
-      <w:r>
-        <w:rPr>
-          <w:rFonts w:ascii="Calibri" w:hAnsi="Calibri"/>
-          <w:noProof/>
-          <w:lang w:val="pt-BR"/>
-        </w:rPr>
-        <w:t>Cobertura dos testes</w:t>
-      </w:r>
-      <w:r>
-        <w:rPr>
-          <w:noProof/>
-        </w:rPr>
-        <w:tab/>
-      </w:r>
-      <w:r>
-        <w:rPr>
-          <w:noProof/>
-        </w:rPr>
-        <w:fldChar w:fldCharType="begin"/>
-      </w:r>
-      <w:r>
-        <w:rPr>
-          <w:noProof/>
-        </w:rPr>
-        <w:instrText xml:space="preserve"> PAGEREF _Toc242451470 \h </w:instrText>
-      </w:r>
-      <w:r>
-        <w:rPr>
-          <w:noProof/>
-        </w:rPr>
-      </w:r>
-      <w:r>
-        <w:rPr>
-          <w:noProof/>
-        </w:rPr>
-        <w:fldChar w:fldCharType="separate"/>
-      </w:r>
-      <w:r>
-        <w:rPr>
-          <w:noProof/>
-        </w:rPr>
-        <w:t>13</w:t>
-      </w:r>
-      <w:r>
-        <w:rPr>
-          <w:noProof/>
-        </w:rPr>
-        <w:fldChar w:fldCharType="end"/>
-      </w:r>
-    </w:p>
-    <w:p>
-      <w:pPr>
-        <w:pStyle w:val="Sumrio1"/>
-        <w:tabs>
-          <w:tab w:val="left" w:pos="395"/>
-          <w:tab w:val="right" w:leader="dot" w:pos="9350"/>
-        </w:tabs>
-        <w:rPr>
-          <w:rFonts w:asciiTheme="minorHAnsi" w:eastAsiaTheme="minorEastAsia" w:hAnsiTheme="minorHAnsi" w:cstheme="minorBidi"/>
-          <w:b w:val="0"/>
-          <w:caps w:val="0"/>
-          <w:noProof/>
-          <w:sz w:val="24"/>
-          <w:szCs w:val="24"/>
-          <w:lang w:val="pt-BR" w:eastAsia="ja-JP"/>
-        </w:rPr>
-      </w:pPr>
-      <w:r>
-        <w:rPr>
-          <w:rFonts w:ascii="Calibri" w:hAnsi="Calibri"/>
-          <w:noProof/>
-          <w:lang w:val="pt-BR"/>
-        </w:rPr>
-        <w:t>9.</w:t>
-      </w:r>
-      <w:r>
-        <w:rPr>
-          <w:rFonts w:asciiTheme="minorHAnsi" w:eastAsiaTheme="minorEastAsia" w:hAnsiTheme="minorHAnsi" w:cstheme="minorBidi"/>
-          <w:b w:val="0"/>
-          <w:caps w:val="0"/>
-          <w:noProof/>
-          <w:sz w:val="24"/>
-          <w:szCs w:val="24"/>
-          <w:lang w:val="pt-BR" w:eastAsia="ja-JP"/>
-        </w:rPr>
-        <w:tab/>
-      </w:r>
-      <w:r>
-        <w:rPr>
-          <w:rFonts w:ascii="Calibri" w:hAnsi="Calibri"/>
-          <w:noProof/>
-          <w:lang w:val="pt-BR"/>
-        </w:rPr>
-        <w:t>Cronograma</w:t>
-      </w:r>
-      <w:r>
-        <w:rPr>
-          <w:noProof/>
-        </w:rPr>
-        <w:tab/>
-      </w:r>
-      <w:r>
-        <w:rPr>
-          <w:noProof/>
-        </w:rPr>
-        <w:fldChar w:fldCharType="begin"/>
-      </w:r>
-      <w:r>
-        <w:rPr>
-          <w:noProof/>
-        </w:rPr>
-        <w:instrText xml:space="preserve"> PAGEREF _Toc242451471 \h </w:instrText>
-      </w:r>
-      <w:r>
-        <w:rPr>
-          <w:noProof/>
-        </w:rPr>
-      </w:r>
-      <w:r>
-        <w:rPr>
-          <w:noProof/>
-        </w:rPr>
-        <w:fldChar w:fldCharType="separate"/>
-      </w:r>
-      <w:r>
-        <w:rPr>
-          <w:noProof/>
-        </w:rPr>
-        <w:t>14</w:t>
-      </w:r>
-      <w:r>
-        <w:rPr>
-          <w:noProof/>
-        </w:rPr>
-        <w:fldChar w:fldCharType="end"/>
+          <w:lang w:val="pt-BR"/>
+        </w:rPr>
+        <w:t>8</w:t>
       </w:r>
     </w:p>
     <w:p>
@@ -4354,8 +3007,6 @@
           <w:lang w:val="pt-BR"/>
         </w:rPr>
       </w:pPr>
-      <w:bookmarkStart w:id="11" w:name="_GoBack"/>
-      <w:bookmarkEnd w:id="11"/>
     </w:p>
     <w:p>
       <w:pPr>
@@ -4379,7 +3030,7 @@
           <w:lang w:val="pt-BR"/>
         </w:rPr>
       </w:pPr>
-      <w:bookmarkStart w:id="12" w:name="_Toc242451440"/>
+      <w:bookmarkStart w:id="11" w:name="_Toc242451440"/>
       <w:r>
         <w:rPr>
           <w:rFonts w:ascii="Calibri" w:hAnsi="Calibri"/>
@@ -4388,7 +3039,7 @@
         </w:rPr>
         <w:t>Escopo</w:t>
       </w:r>
-      <w:bookmarkEnd w:id="12"/>
+      <w:bookmarkEnd w:id="11"/>
     </w:p>
     <w:p>
       <w:pPr>
@@ -4404,11 +3055,11 @@
           <w:lang w:val="pt-BR"/>
         </w:rPr>
       </w:pPr>
-      <w:bookmarkStart w:id="13" w:name="_Toc314978531"/>
-      <w:bookmarkStart w:id="14" w:name="_Toc324843637"/>
-      <w:bookmarkStart w:id="15" w:name="_Toc324851944"/>
-      <w:bookmarkStart w:id="16" w:name="_Toc324915527"/>
-      <w:bookmarkStart w:id="17" w:name="_Toc433104440"/>
+      <w:bookmarkStart w:id="12" w:name="_Toc314978531"/>
+      <w:bookmarkStart w:id="13" w:name="_Toc324843637"/>
+      <w:bookmarkStart w:id="14" w:name="_Toc324851944"/>
+      <w:bookmarkStart w:id="15" w:name="_Toc324915527"/>
+      <w:bookmarkStart w:id="16" w:name="_Toc433104440"/>
     </w:p>
     <w:p>
       <w:pPr>
@@ -4505,7 +3156,7 @@
           <w:szCs w:val="22"/>
           <w:lang w:val="pt-BR"/>
         </w:rPr>
-        <w:t>Os testes de sistema avaliarão o funcionamento e o desempenho do sistema, veri</w:t>
+        <w:t>Os testes de sistema avaliarão o funcionamento do sistema, veri</w:t>
       </w:r>
       <w:r>
         <w:rPr>
@@ -4514,7 +3165,7 @@
           <w:szCs w:val="22"/>
           <w:lang w:val="pt-BR"/>
         </w:rPr>
-        <w:t>ficando a efi</w:t>
+        <w:t xml:space="preserve">ficando </w:t>
       </w:r>
       <w:r>
         <w:rPr>
@@ -4523,7 +3174,34 @@
           <w:szCs w:val="22"/>
           <w:lang w:val="pt-BR"/>
         </w:rPr>
-        <w:t>cácia das suas funcionalidades propostas para o sistema.</w:t>
+        <w:t xml:space="preserve">sé às </w:t>
+      </w:r>
+      <w:r>
+        <w:rPr>
+          <w:rFonts w:ascii="Calibri" w:hAnsi="Calibri"/>
+          <w:sz w:val="22"/>
+          <w:szCs w:val="22"/>
+          <w:lang w:val="pt-BR"/>
+        </w:rPr>
+        <w:t xml:space="preserve">funcionalidades propostas para o </w:t>
+      </w:r>
+      <w:r>
+        <w:rPr>
+          <w:rFonts w:ascii="Calibri" w:hAnsi="Calibri"/>
+          <w:sz w:val="22"/>
+          <w:szCs w:val="22"/>
+          <w:lang w:val="pt-BR"/>
+        </w:rPr>
+        <w:t>mesmo, estão de acordo com os requisitos</w:t>
+      </w:r>
+      <w:r>
+        <w:rPr>
+          <w:rFonts w:ascii="Calibri" w:hAnsi="Calibri"/>
+          <w:sz w:val="22"/>
+          <w:szCs w:val="22"/>
+          <w:lang w:val="pt-BR"/>
+        </w:rPr>
+        <w:t>.</w:t>
       </w:r>
     </w:p>
     <w:p>
@@ -4622,7 +3300,7 @@
           <w:lang w:val="pt-BR"/>
         </w:rPr>
       </w:pPr>
-      <w:bookmarkStart w:id="18" w:name="_Toc242451441"/>
+      <w:bookmarkStart w:id="17" w:name="_Toc242451441"/>
       <w:r>
         <w:rPr>
           <w:rFonts w:ascii="Calibri" w:hAnsi="Calibri"/>
@@ -4631,206 +3309,236 @@
         </w:rPr>
         <w:t>Escopo Negativo:</w:t>
       </w:r>
+      <w:bookmarkEnd w:id="17"/>
+    </w:p>
+    <w:p>
+      <w:pPr>
+        <w:rPr>
+          <w:rFonts w:ascii="Calibri" w:hAnsi="Calibri"/>
+          <w:b/>
+          <w:sz w:val="22"/>
+          <w:lang w:val="pt-BR"/>
+        </w:rPr>
+      </w:pPr>
+    </w:p>
+    <w:p>
+      <w:pPr>
+        <w:pStyle w:val="Corpodetexto"/>
+        <w:rPr>
+          <w:rFonts w:ascii="Calibri" w:hAnsi="Calibri"/>
+          <w:sz w:val="22"/>
+          <w:szCs w:val="22"/>
+          <w:lang w:val="pt-BR"/>
+        </w:rPr>
+      </w:pPr>
+      <w:r>
+        <w:rPr>
+          <w:rFonts w:ascii="Calibri" w:hAnsi="Calibri"/>
+          <w:sz w:val="22"/>
+          <w:szCs w:val="22"/>
+          <w:lang w:val="pt-BR"/>
+        </w:rPr>
+        <w:t xml:space="preserve">Não </w:t>
+      </w:r>
+      <w:r>
+        <w:rPr>
+          <w:rFonts w:ascii="Calibri" w:hAnsi="Calibri"/>
+          <w:sz w:val="22"/>
+          <w:szCs w:val="22"/>
+          <w:lang w:val="pt-BR"/>
+        </w:rPr>
+        <w:t>serão</w:t>
+      </w:r>
+      <w:r>
+        <w:rPr>
+          <w:rFonts w:ascii="Calibri" w:hAnsi="Calibri"/>
+          <w:sz w:val="22"/>
+          <w:szCs w:val="22"/>
+          <w:lang w:val="pt-BR"/>
+        </w:rPr>
+        <w:t xml:space="preserve"> </w:t>
+      </w:r>
+      <w:r>
+        <w:rPr>
+          <w:rFonts w:ascii="Calibri" w:hAnsi="Calibri"/>
+          <w:sz w:val="22"/>
+          <w:szCs w:val="22"/>
+          <w:lang w:val="pt-BR"/>
+        </w:rPr>
+        <w:t>executado</w:t>
+      </w:r>
+      <w:r>
+        <w:rPr>
+          <w:rFonts w:ascii="Calibri" w:hAnsi="Calibri"/>
+          <w:sz w:val="22"/>
+          <w:szCs w:val="22"/>
+          <w:lang w:val="pt-BR"/>
+        </w:rPr>
+        <w:t>s</w:t>
+      </w:r>
+      <w:r>
+        <w:rPr>
+          <w:rFonts w:ascii="Calibri" w:hAnsi="Calibri"/>
+          <w:sz w:val="22"/>
+          <w:szCs w:val="22"/>
+          <w:lang w:val="pt-BR"/>
+        </w:rPr>
+        <w:t xml:space="preserve"> testes de </w:t>
+      </w:r>
+      <w:r>
+        <w:rPr>
+          <w:rFonts w:ascii="Calibri" w:hAnsi="Calibri"/>
+          <w:sz w:val="22"/>
+          <w:szCs w:val="22"/>
+          <w:lang w:val="pt-BR"/>
+        </w:rPr>
+        <w:t xml:space="preserve">unidade e integração, por sé </w:t>
+      </w:r>
+      <w:r>
+        <w:rPr>
+          <w:rFonts w:ascii="Calibri" w:hAnsi="Calibri"/>
+          <w:sz w:val="22"/>
+          <w:szCs w:val="22"/>
+          <w:lang w:val="pt-BR"/>
+        </w:rPr>
+        <w:t xml:space="preserve">considerar que o ambiente de implantação do sistema </w:t>
+      </w:r>
+      <w:r>
+        <w:rPr>
+          <w:rFonts w:ascii="Calibri" w:hAnsi="Calibri"/>
+          <w:sz w:val="22"/>
+          <w:szCs w:val="22"/>
+          <w:lang w:val="pt-BR"/>
+        </w:rPr>
+        <w:t>será em um ambiente local sem integração com outros sistemas.</w:t>
+      </w:r>
+      <w:r>
+        <w:rPr>
+          <w:rFonts w:ascii="Calibri" w:hAnsi="Calibri"/>
+          <w:sz w:val="22"/>
+          <w:szCs w:val="22"/>
+          <w:lang w:val="pt-BR"/>
+        </w:rPr>
+        <w:t xml:space="preserve"> </w:t>
+      </w:r>
+    </w:p>
+    <w:p>
+      <w:pPr>
+        <w:rPr>
+          <w:rFonts w:ascii="Calibri" w:hAnsi="Calibri"/>
+          <w:b/>
+          <w:sz w:val="22"/>
+          <w:lang w:val="pt-BR"/>
+        </w:rPr>
+      </w:pPr>
+    </w:p>
+    <w:p>
+      <w:pPr>
+        <w:rPr>
+          <w:rFonts w:ascii="Calibri" w:hAnsi="Calibri"/>
+          <w:b/>
+          <w:sz w:val="22"/>
+          <w:lang w:val="pt-BR"/>
+        </w:rPr>
+      </w:pPr>
+    </w:p>
+    <w:p>
+      <w:pPr>
+        <w:rPr>
+          <w:rFonts w:ascii="Calibri" w:hAnsi="Calibri"/>
+          <w:b/>
+          <w:sz w:val="22"/>
+          <w:lang w:val="pt-BR"/>
+        </w:rPr>
+      </w:pPr>
+    </w:p>
+    <w:p>
+      <w:pPr>
+        <w:rPr>
+          <w:rFonts w:ascii="Calibri" w:hAnsi="Calibri"/>
+          <w:b/>
+          <w:sz w:val="22"/>
+          <w:lang w:val="pt-BR"/>
+        </w:rPr>
+      </w:pPr>
+    </w:p>
+    <w:p>
+      <w:pPr>
+        <w:rPr>
+          <w:rFonts w:ascii="Calibri" w:hAnsi="Calibri"/>
+          <w:b/>
+          <w:sz w:val="22"/>
+          <w:lang w:val="pt-BR"/>
+        </w:rPr>
+      </w:pPr>
+    </w:p>
+    <w:p>
+      <w:pPr>
+        <w:rPr>
+          <w:rFonts w:ascii="Calibri" w:hAnsi="Calibri"/>
+          <w:b/>
+          <w:sz w:val="22"/>
+          <w:lang w:val="pt-BR"/>
+        </w:rPr>
+      </w:pPr>
+    </w:p>
+    <w:p>
+      <w:pPr>
+        <w:rPr>
+          <w:rFonts w:ascii="Calibri" w:hAnsi="Calibri"/>
+          <w:b/>
+          <w:sz w:val="22"/>
+          <w:lang w:val="pt-BR"/>
+        </w:rPr>
+      </w:pPr>
+    </w:p>
+    <w:p>
+      <w:pPr>
+        <w:rPr>
+          <w:rFonts w:ascii="Calibri" w:hAnsi="Calibri"/>
+          <w:b/>
+          <w:sz w:val="22"/>
+          <w:lang w:val="pt-BR"/>
+        </w:rPr>
+      </w:pPr>
+    </w:p>
+    <w:p>
+      <w:pPr>
+        <w:rPr>
+          <w:rFonts w:ascii="Calibri" w:hAnsi="Calibri"/>
+          <w:b/>
+          <w:sz w:val="22"/>
+          <w:lang w:val="pt-BR"/>
+        </w:rPr>
+      </w:pPr>
+    </w:p>
+    <w:p>
+      <w:pPr>
+        <w:pStyle w:val="Ttulo2"/>
+        <w:rPr>
+          <w:rFonts w:ascii="Calibri" w:hAnsi="Calibri"/>
+          <w:sz w:val="22"/>
+          <w:szCs w:val="22"/>
+          <w:lang w:val="pt-BR"/>
+        </w:rPr>
+      </w:pPr>
+      <w:bookmarkStart w:id="18" w:name="_Toc242451442"/>
+      <w:r>
+        <w:rPr>
+          <w:rFonts w:ascii="Calibri" w:hAnsi="Calibri"/>
+          <w:sz w:val="22"/>
+          <w:szCs w:val="22"/>
+          <w:lang w:val="pt-BR"/>
+        </w:rPr>
+        <w:lastRenderedPageBreak/>
+        <w:t>Referências</w:t>
+      </w:r>
       <w:bookmarkEnd w:id="18"/>
     </w:p>
     <w:p>
       <w:pPr>
         <w:rPr>
           <w:rFonts w:ascii="Calibri" w:hAnsi="Calibri"/>
-          <w:b/>
-          <w:sz w:val="22"/>
-          <w:lang w:val="pt-BR"/>
-        </w:rPr>
-      </w:pPr>
-    </w:p>
-    <w:p>
-      <w:pPr>
-        <w:pStyle w:val="Corpodetexto"/>
-        <w:rPr>
-          <w:rFonts w:ascii="Calibri" w:hAnsi="Calibri"/>
-          <w:sz w:val="22"/>
-          <w:szCs w:val="22"/>
-          <w:lang w:val="pt-BR"/>
-        </w:rPr>
-      </w:pPr>
-      <w:r>
-        <w:rPr>
-          <w:rFonts w:ascii="Calibri" w:hAnsi="Calibri"/>
-          <w:sz w:val="22"/>
-          <w:szCs w:val="22"/>
-          <w:lang w:val="pt-BR"/>
-        </w:rPr>
-        <w:t>Não serão</w:t>
-      </w:r>
-      <w:r>
-        <w:rPr>
-          <w:rFonts w:ascii="Calibri" w:hAnsi="Calibri"/>
-          <w:sz w:val="22"/>
-          <w:szCs w:val="22"/>
-          <w:lang w:val="pt-BR"/>
-        </w:rPr>
-        <w:t xml:space="preserve"> </w:t>
-      </w:r>
-      <w:r>
-        <w:rPr>
-          <w:rFonts w:ascii="Calibri" w:hAnsi="Calibri"/>
-          <w:sz w:val="22"/>
-          <w:szCs w:val="22"/>
-          <w:lang w:val="pt-BR"/>
-        </w:rPr>
-        <w:t xml:space="preserve">executados </w:t>
-      </w:r>
-      <w:r>
-        <w:rPr>
-          <w:rFonts w:ascii="Calibri" w:hAnsi="Calibri"/>
-          <w:sz w:val="22"/>
-          <w:szCs w:val="22"/>
-          <w:lang w:val="pt-BR"/>
-        </w:rPr>
-        <w:t>os testes de stress, de falha/recuperação</w:t>
-      </w:r>
-      <w:r>
-        <w:rPr>
-          <w:rFonts w:ascii="Calibri" w:hAnsi="Calibri"/>
-          <w:sz w:val="22"/>
-          <w:szCs w:val="22"/>
-          <w:lang w:val="pt-BR"/>
-        </w:rPr>
-        <w:t xml:space="preserve">, integração e </w:t>
-      </w:r>
-      <w:r>
-        <w:rPr>
-          <w:rFonts w:ascii="Calibri" w:hAnsi="Calibri"/>
-          <w:sz w:val="22"/>
-          <w:szCs w:val="22"/>
-          <w:lang w:val="pt-BR"/>
-        </w:rPr>
-        <w:t>unitários</w:t>
-      </w:r>
-      <w:r>
-        <w:rPr>
-          <w:rFonts w:ascii="Calibri" w:hAnsi="Calibri"/>
-          <w:sz w:val="22"/>
-          <w:szCs w:val="22"/>
-          <w:lang w:val="pt-BR"/>
-        </w:rPr>
-        <w:t xml:space="preserve"> por se considerar que o ambiente de implantação do sistema </w:t>
-      </w:r>
-      <w:r>
-        <w:rPr>
-          <w:rFonts w:ascii="Calibri" w:hAnsi="Calibri"/>
-          <w:sz w:val="22"/>
-          <w:szCs w:val="22"/>
-          <w:lang w:val="pt-BR"/>
-        </w:rPr>
-        <w:t xml:space="preserve">será em um ambiente local sem integração com outros sistemas. </w:t>
-      </w:r>
-    </w:p>
-    <w:p>
-      <w:pPr>
-        <w:rPr>
-          <w:rFonts w:ascii="Calibri" w:hAnsi="Calibri"/>
-          <w:b/>
-          <w:sz w:val="22"/>
-          <w:lang w:val="pt-BR"/>
-        </w:rPr>
-      </w:pPr>
-    </w:p>
-    <w:p>
-      <w:pPr>
-        <w:rPr>
-          <w:rFonts w:ascii="Calibri" w:hAnsi="Calibri"/>
-          <w:b/>
-          <w:sz w:val="22"/>
-          <w:lang w:val="pt-BR"/>
-        </w:rPr>
-      </w:pPr>
-    </w:p>
-    <w:p>
-      <w:pPr>
-        <w:rPr>
-          <w:rFonts w:ascii="Calibri" w:hAnsi="Calibri"/>
-          <w:b/>
-          <w:sz w:val="22"/>
-          <w:lang w:val="pt-BR"/>
-        </w:rPr>
-      </w:pPr>
-    </w:p>
-    <w:p>
-      <w:pPr>
-        <w:rPr>
-          <w:rFonts w:ascii="Calibri" w:hAnsi="Calibri"/>
-          <w:b/>
-          <w:sz w:val="22"/>
-          <w:lang w:val="pt-BR"/>
-        </w:rPr>
-      </w:pPr>
-    </w:p>
-    <w:p>
-      <w:pPr>
-        <w:rPr>
-          <w:rFonts w:ascii="Calibri" w:hAnsi="Calibri"/>
-          <w:b/>
-          <w:sz w:val="22"/>
-          <w:lang w:val="pt-BR"/>
-        </w:rPr>
-      </w:pPr>
-    </w:p>
-    <w:p>
-      <w:pPr>
-        <w:rPr>
-          <w:rFonts w:ascii="Calibri" w:hAnsi="Calibri"/>
-          <w:b/>
-          <w:sz w:val="22"/>
-          <w:lang w:val="pt-BR"/>
-        </w:rPr>
-      </w:pPr>
-    </w:p>
-    <w:p>
-      <w:pPr>
-        <w:rPr>
-          <w:rFonts w:ascii="Calibri" w:hAnsi="Calibri"/>
-          <w:b/>
-          <w:sz w:val="22"/>
-          <w:lang w:val="pt-BR"/>
-        </w:rPr>
-      </w:pPr>
-    </w:p>
-    <w:p>
-      <w:pPr>
-        <w:rPr>
-          <w:rFonts w:ascii="Calibri" w:hAnsi="Calibri"/>
-          <w:b/>
-          <w:sz w:val="22"/>
-          <w:lang w:val="pt-BR"/>
-        </w:rPr>
-      </w:pPr>
-    </w:p>
-    <w:p>
-      <w:pPr>
-        <w:rPr>
-          <w:rFonts w:ascii="Calibri" w:hAnsi="Calibri"/>
-          <w:b/>
-          <w:sz w:val="22"/>
-          <w:lang w:val="pt-BR"/>
-        </w:rPr>
-      </w:pPr>
-    </w:p>
-    <w:p>
-      <w:pPr>
-        <w:rPr>
-          <w:rFonts w:ascii="Calibri" w:hAnsi="Calibri"/>
-          <w:b/>
-          <w:sz w:val="22"/>
-          <w:lang w:val="pt-BR"/>
-        </w:rPr>
-      </w:pPr>
-    </w:p>
-    <w:p>
-      <w:pPr>
-        <w:rPr>
-          <w:rFonts w:ascii="Calibri" w:hAnsi="Calibri"/>
-          <w:b/>
           <w:sz w:val="22"/>
           <w:lang w:val="pt-BR"/>
         </w:rPr>
@@ -6129,55 +4837,6 @@
     <w:p/>
     <w:p>
       <w:pPr>
-        <w:pStyle w:val="Ttulo2"/>
-        <w:rPr>
-          <w:rFonts w:ascii="Calibri" w:hAnsi="Calibri"/>
-          <w:sz w:val="22"/>
-          <w:szCs w:val="22"/>
-          <w:lang w:val="pt-BR"/>
-        </w:rPr>
-      </w:pPr>
-      <w:bookmarkStart w:id="19" w:name="_Toc242451442"/>
-      <w:r>
-        <w:rPr>
-          <w:rFonts w:ascii="Calibri" w:hAnsi="Calibri"/>
-          <w:sz w:val="22"/>
-          <w:szCs w:val="22"/>
-          <w:lang w:val="pt-BR"/>
-        </w:rPr>
-        <w:t>Referências</w:t>
-      </w:r>
-      <w:bookmarkEnd w:id="19"/>
-    </w:p>
-    <w:p>
-      <w:pPr>
-        <w:rPr>
-          <w:rFonts w:ascii="Calibri" w:hAnsi="Calibri"/>
-          <w:sz w:val="22"/>
-          <w:lang w:val="pt-BR"/>
-        </w:rPr>
-      </w:pPr>
-    </w:p>
-    <w:p>
-      <w:pPr>
-        <w:ind w:left="720"/>
-        <w:rPr>
-          <w:rFonts w:ascii="Calibri" w:hAnsi="Calibri"/>
-          <w:sz w:val="22"/>
-          <w:lang w:val="pt-BR"/>
-        </w:rPr>
-      </w:pPr>
-      <w:r>
-        <w:rPr>
-          <w:rFonts w:ascii="Calibri" w:hAnsi="Calibri"/>
-          <w:sz w:val="22"/>
-          <w:lang w:val="pt-BR"/>
-        </w:rPr>
-        <w:t>N/A</w:t>
-      </w:r>
-    </w:p>
-    <w:p>
-      <w:pPr>
         <w:ind w:left="720"/>
         <w:rPr>
           <w:rFonts w:ascii="Calibri" w:hAnsi="Calibri"/>
@@ -6199,12 +4858,12 @@
           <w:lang w:val="pt-BR"/>
         </w:rPr>
       </w:pPr>
-      <w:bookmarkStart w:id="20" w:name="_Toc242451444"/>
+      <w:bookmarkStart w:id="19" w:name="_Toc242451444"/>
+      <w:bookmarkEnd w:id="12"/>
       <w:bookmarkEnd w:id="13"/>
       <w:bookmarkEnd w:id="14"/>
       <w:bookmarkEnd w:id="15"/>
       <w:bookmarkEnd w:id="16"/>
-      <w:bookmarkEnd w:id="17"/>
       <w:r>
         <w:rPr>
           <w:rFonts w:ascii="Calibri" w:hAnsi="Calibri"/>
@@ -6213,30 +4872,30 @@
         </w:rPr>
         <w:t>REQUISITOS A TESTAR</w:t>
       </w:r>
+      <w:bookmarkEnd w:id="19"/>
+    </w:p>
+    <w:p>
+      <w:pPr>
+        <w:rPr>
+          <w:lang w:val="pt-BR"/>
+        </w:rPr>
+      </w:pPr>
+    </w:p>
+    <w:p>
+      <w:pPr>
+        <w:pStyle w:val="Ttulo2"/>
+        <w:rPr>
+          <w:lang w:val="pt-BR"/>
+        </w:rPr>
+      </w:pPr>
+      <w:bookmarkStart w:id="20" w:name="_Toc242451446"/>
+      <w:r>
+        <w:rPr>
+          <w:lang w:val="pt-BR"/>
+        </w:rPr>
+        <w:t>Teste Funcional</w:t>
+      </w:r>
       <w:bookmarkEnd w:id="20"/>
-    </w:p>
-    <w:p>
-      <w:pPr>
-        <w:rPr>
-          <w:lang w:val="pt-BR"/>
-        </w:rPr>
-      </w:pPr>
-    </w:p>
-    <w:p>
-      <w:pPr>
-        <w:pStyle w:val="Ttulo2"/>
-        <w:rPr>
-          <w:lang w:val="pt-BR"/>
-        </w:rPr>
-      </w:pPr>
-      <w:bookmarkStart w:id="21" w:name="_Toc242451446"/>
-      <w:r>
-        <w:rPr>
-          <w:lang w:val="pt-BR"/>
-        </w:rPr>
-        <w:t>Teste Funcional</w:t>
-      </w:r>
-      <w:bookmarkEnd w:id="21"/>
     </w:p>
     <w:p>
       <w:pPr>
@@ -6268,15 +4927,23 @@
           <w:sz w:val="22"/>
           <w:lang w:val="pt-BR"/>
         </w:rPr>
-        <w:t>Faz a verificação</w:t>
-      </w:r>
-      <w:r>
-        <w:rPr>
-          <w:rFonts w:ascii="Calibri" w:hAnsi="Calibri"/>
-          <w:sz w:val="22"/>
-          <w:lang w:val="pt-BR"/>
-        </w:rPr>
-        <w:t xml:space="preserve"> das </w:t>
+        <w:t>Testa</w:t>
+      </w:r>
+      <w:r>
+        <w:rPr>
+          <w:rFonts w:ascii="Calibri" w:hAnsi="Calibri"/>
+          <w:sz w:val="22"/>
+          <w:lang w:val="pt-BR"/>
+        </w:rPr>
+        <w:t xml:space="preserve"> à</w:t>
+      </w:r>
+      <w:r>
+        <w:rPr>
+          <w:rFonts w:ascii="Calibri" w:hAnsi="Calibri"/>
+          <w:sz w:val="22"/>
+          <w:lang w:val="pt-BR"/>
+        </w:rPr>
+        <w:t xml:space="preserve">s </w:t>
       </w:r>
       <w:r>
         <w:rPr>
@@ -6308,7 +4975,15 @@
           <w:sz w:val="22"/>
           <w:lang w:val="pt-BR"/>
         </w:rPr>
-        <w:t xml:space="preserve">verificando se elas </w:t>
+        <w:t>verificando sé</w:t>
+      </w:r>
+      <w:r>
+        <w:rPr>
+          <w:rFonts w:ascii="Calibri" w:hAnsi="Calibri"/>
+          <w:sz w:val="22"/>
+          <w:lang w:val="pt-BR"/>
+        </w:rPr>
+        <w:t xml:space="preserve"> elas </w:t>
       </w:r>
       <w:r>
         <w:rPr>
@@ -6392,7 +5067,7 @@
           <w:lang w:val="pt-BR"/>
         </w:rPr>
       </w:pPr>
-      <w:bookmarkStart w:id="22" w:name="_Toc242451448"/>
+      <w:bookmarkStart w:id="21" w:name="_Toc242451448"/>
       <w:r>
         <w:rPr>
           <w:rFonts w:ascii="Calibri" w:hAnsi="Calibri"/>
@@ -6401,7 +5076,7 @@
         </w:rPr>
         <w:t>Teste da Interface do Usuário</w:t>
       </w:r>
-      <w:bookmarkEnd w:id="22"/>
+      <w:bookmarkEnd w:id="21"/>
     </w:p>
     <w:p>
       <w:pPr>
@@ -6434,15 +5109,31 @@
           <w:sz w:val="22"/>
           <w:lang w:val="pt-BR"/>
         </w:rPr>
-        <w:t xml:space="preserve">Faz a verificação </w:t>
-      </w:r>
-      <w:r>
-        <w:rPr>
-          <w:rFonts w:ascii="Calibri" w:hAnsi="Calibri"/>
-          <w:sz w:val="22"/>
-          <w:lang w:val="pt-BR"/>
-        </w:rPr>
-        <w:t xml:space="preserve">se cada tela de interface </w:t>
+        <w:t xml:space="preserve">Testa as </w:t>
+      </w:r>
+      <w:r>
+        <w:rPr>
+          <w:rFonts w:ascii="Calibri" w:hAnsi="Calibri"/>
+          <w:sz w:val="22"/>
+          <w:lang w:val="pt-BR"/>
+        </w:rPr>
+        <w:t>interface</w:t>
+      </w:r>
+      <w:r>
+        <w:rPr>
+          <w:rFonts w:ascii="Calibri" w:hAnsi="Calibri"/>
+          <w:sz w:val="22"/>
+          <w:lang w:val="pt-BR"/>
+        </w:rPr>
+        <w:t>s</w:t>
+      </w:r>
+      <w:r>
+        <w:rPr>
+          <w:rFonts w:ascii="Calibri" w:hAnsi="Calibri"/>
+          <w:sz w:val="22"/>
+          <w:lang w:val="pt-BR"/>
+        </w:rPr>
+        <w:t xml:space="preserve"> </w:t>
       </w:r>
       <w:r>
         <w:rPr>
@@ -6458,7 +5149,47 @@
           <w:sz w:val="22"/>
           <w:lang w:val="pt-BR"/>
         </w:rPr>
-        <w:t xml:space="preserve"> pode ser facilmente entendida e</w:t>
+        <w:t xml:space="preserve"> </w:t>
+      </w:r>
+      <w:r>
+        <w:rPr>
+          <w:rFonts w:ascii="Calibri" w:hAnsi="Calibri"/>
+          <w:sz w:val="22"/>
+          <w:lang w:val="pt-BR"/>
+        </w:rPr>
+        <w:t xml:space="preserve">do sistema, verificando </w:t>
+      </w:r>
+      <w:r>
+        <w:rPr>
+          <w:rFonts w:ascii="Calibri" w:hAnsi="Calibri"/>
+          <w:sz w:val="22"/>
+          <w:lang w:val="pt-BR"/>
+        </w:rPr>
+        <w:t>sé</w:t>
+      </w:r>
+      <w:r>
+        <w:rPr>
+          <w:rFonts w:ascii="Calibri" w:hAnsi="Calibri"/>
+          <w:sz w:val="22"/>
+          <w:lang w:val="pt-BR"/>
+        </w:rPr>
+        <w:t xml:space="preserve"> </w:t>
+      </w:r>
+      <w:r>
+        <w:rPr>
+          <w:rFonts w:ascii="Calibri" w:hAnsi="Calibri"/>
+          <w:sz w:val="22"/>
+          <w:lang w:val="pt-BR"/>
+        </w:rPr>
+        <w:t>elas são facilmente e</w:t>
+      </w:r>
+      <w:r>
+        <w:rPr>
+          <w:rFonts w:ascii="Calibri" w:hAnsi="Calibri"/>
+          <w:sz w:val="22"/>
+          <w:lang w:val="pt-BR"/>
+        </w:rPr>
+        <w:t>ntendida e</w:t>
       </w:r>
       <w:r>
         <w:rPr>
@@ -6542,8 +5273,29 @@
           <w:lang w:val="pt-BR"/>
         </w:rPr>
       </w:pPr>
-      <w:bookmarkStart w:id="23" w:name="_Toc242451455"/>
-      <w:bookmarkStart w:id="24" w:name="_Toc314978535"/>
+      <w:bookmarkStart w:id="22" w:name="_Toc242451455"/>
+      <w:bookmarkStart w:id="23" w:name="_Toc314978535"/>
+    </w:p>
+    <w:p>
+      <w:pPr>
+        <w:rPr>
+          <w:lang w:val="pt-BR"/>
+        </w:rPr>
+      </w:pPr>
+    </w:p>
+    <w:p>
+      <w:pPr>
+        <w:rPr>
+          <w:lang w:val="pt-BR"/>
+        </w:rPr>
+      </w:pPr>
+    </w:p>
+    <w:p>
+      <w:pPr>
+        <w:rPr>
+          <w:lang w:val="pt-BR"/>
+        </w:rPr>
+      </w:pPr>
     </w:p>
     <w:p>
       <w:pPr>
@@ -6629,7 +5381,7 @@
         <w:lastRenderedPageBreak/>
         <w:t>Estratégia de Teste</w:t>
       </w:r>
-      <w:bookmarkEnd w:id="23"/>
+      <w:bookmarkEnd w:id="22"/>
     </w:p>
     <w:p>
       <w:pPr>
@@ -6652,7 +5404,7 @@
           <w:lang w:val="pt-BR"/>
         </w:rPr>
       </w:pPr>
-      <w:bookmarkStart w:id="25" w:name="_Toc242451456"/>
+      <w:bookmarkStart w:id="24" w:name="_Toc242451456"/>
       <w:r>
         <w:rPr>
           <w:b/>
@@ -6671,7 +5423,7 @@
         </w:rPr>
         <w:t>Tipos de Teste</w:t>
       </w:r>
-      <w:bookmarkEnd w:id="25"/>
+      <w:bookmarkEnd w:id="24"/>
       <w:r>
         <w:rPr>
           <w:b/>
@@ -6696,8 +5448,8 @@
           <w:lang w:val="pt-BR"/>
         </w:rPr>
       </w:pPr>
-      <w:bookmarkStart w:id="26" w:name="_Toc242451458"/>
-      <w:bookmarkEnd w:id="24"/>
+      <w:bookmarkStart w:id="25" w:name="_Toc242451458"/>
+      <w:bookmarkEnd w:id="23"/>
     </w:p>
     <w:p>
       <w:pPr>
@@ -6740,7 +5492,7 @@
         </w:rPr>
         <w:t>cionalidade</w:t>
       </w:r>
-      <w:bookmarkEnd w:id="26"/>
+      <w:bookmarkEnd w:id="25"/>
       <w:r>
         <w:rPr>
           <w:rFonts w:ascii="Calibri" w:hAnsi="Calibri"/>
@@ -6760,10 +5512,10 @@
           <w:lang w:val="pt-BR"/>
         </w:rPr>
       </w:pPr>
-      <w:bookmarkStart w:id="27" w:name="_Toc314978536"/>
-      <w:bookmarkStart w:id="28" w:name="_Toc324843643"/>
-      <w:bookmarkStart w:id="29" w:name="_Toc324851950"/>
-      <w:bookmarkStart w:id="30" w:name="_Toc324915533"/>
+      <w:bookmarkStart w:id="26" w:name="_Toc314978536"/>
+      <w:bookmarkStart w:id="27" w:name="_Toc324843643"/>
+      <w:bookmarkStart w:id="28" w:name="_Toc324851950"/>
+      <w:bookmarkStart w:id="29" w:name="_Toc324915533"/>
     </w:p>
     <w:tbl>
       <w:tblPr>
@@ -6793,10 +5545,10 @@
           <w:tcPr>
             <w:tcW w:w="2248" w:type="dxa"/>
           </w:tcPr>
+          <w:bookmarkEnd w:id="26"/>
           <w:bookmarkEnd w:id="27"/>
           <w:bookmarkEnd w:id="28"/>
           <w:bookmarkEnd w:id="29"/>
-          <w:bookmarkEnd w:id="30"/>
           <w:p>
             <w:pPr>
               <w:pStyle w:val="Corpodetexto1"/>
@@ -6839,23 +5591,31 @@
                 <w:sz w:val="22"/>
                 <w:lang w:val="pt-BR"/>
               </w:rPr>
-              <w:t>Vem a v</w:t>
-            </w:r>
-            <w:r>
-              <w:rPr>
-                <w:rFonts w:ascii="Calibri" w:hAnsi="Calibri"/>
-                <w:sz w:val="22"/>
-                <w:lang w:val="pt-BR"/>
-              </w:rPr>
-              <w:t>erificar</w:t>
-            </w:r>
-            <w:r>
-              <w:rPr>
-                <w:rFonts w:ascii="Calibri" w:hAnsi="Calibri"/>
-                <w:sz w:val="22"/>
-                <w:lang w:val="pt-BR"/>
-              </w:rPr>
-              <w:t xml:space="preserve"> sé </w:t>
+              <w:t>Ve</w:t>
+            </w:r>
+            <w:r>
+              <w:rPr>
+                <w:rFonts w:ascii="Calibri" w:hAnsi="Calibri"/>
+                <w:sz w:val="22"/>
+                <w:lang w:val="pt-BR"/>
+              </w:rPr>
+              <w:t>rifica</w:t>
+            </w:r>
+            <w:r>
+              <w:rPr>
+                <w:rFonts w:ascii="Calibri" w:hAnsi="Calibri"/>
+                <w:sz w:val="22"/>
+                <w:lang w:val="pt-BR"/>
+              </w:rPr>
+              <w:t xml:space="preserve">r </w:t>
+            </w:r>
+            <w:r>
+              <w:rPr>
+                <w:rFonts w:ascii="Calibri" w:hAnsi="Calibri"/>
+                <w:sz w:val="22"/>
+                <w:lang w:val="pt-BR"/>
+              </w:rPr>
+              <w:t xml:space="preserve">sé </w:t>
             </w:r>
             <w:r>
               <w:rPr>
@@ -7007,7 +5767,23 @@
                 <w:sz w:val="22"/>
                 <w:lang w:val="pt-BR"/>
               </w:rPr>
-              <w:t>com o objetivo de verificar o comportamento do sistema seguindo o</w:t>
+              <w:t>com o objetivo de verificar o comportamento do sistema</w:t>
+            </w:r>
+            <w:r>
+              <w:rPr>
+                <w:rFonts w:ascii="Calibri" w:hAnsi="Calibri"/>
+                <w:sz w:val="22"/>
+                <w:lang w:val="pt-BR"/>
+              </w:rPr>
+              <w:t>,</w:t>
+            </w:r>
+            <w:r>
+              <w:rPr>
+                <w:rFonts w:ascii="Calibri" w:hAnsi="Calibri"/>
+                <w:sz w:val="22"/>
+                <w:lang w:val="pt-BR"/>
+              </w:rPr>
+              <w:t xml:space="preserve"> seguindo o</w:t>
             </w:r>
             <w:r>
               <w:rPr>
@@ -7265,7 +6041,7 @@
           <w:lang w:val="pt-BR"/>
         </w:rPr>
       </w:pPr>
-      <w:bookmarkStart w:id="31" w:name="_Toc242451459"/>
+      <w:bookmarkStart w:id="30" w:name="_Toc242451459"/>
       <w:r>
         <w:rPr>
           <w:rFonts w:ascii="Calibri" w:hAnsi="Calibri"/>
@@ -7293,7 +6069,7 @@
         </w:rPr>
         <w:t>Teste da Interface do Usuário</w:t>
       </w:r>
-      <w:bookmarkEnd w:id="31"/>
+      <w:bookmarkEnd w:id="30"/>
     </w:p>
     <w:p>
       <w:pPr>
@@ -7305,10 +6081,10 @@
           <w:lang w:val="pt-BR"/>
         </w:rPr>
       </w:pPr>
-      <w:bookmarkStart w:id="32" w:name="_Toc327254066"/>
-      <w:bookmarkStart w:id="33" w:name="_Toc327255031"/>
-      <w:bookmarkStart w:id="34" w:name="_Toc327255100"/>
-      <w:bookmarkStart w:id="35" w:name="_Toc327255339"/>
+      <w:bookmarkStart w:id="31" w:name="_Toc327254066"/>
+      <w:bookmarkStart w:id="32" w:name="_Toc327255031"/>
+      <w:bookmarkStart w:id="33" w:name="_Toc327255100"/>
+      <w:bookmarkStart w:id="34" w:name="_Toc327255339"/>
     </w:p>
     <w:tbl>
       <w:tblPr>
@@ -7332,7 +6108,7 @@
       <w:tr>
         <w:trPr>
           <w:cantSplit/>
-          <w:trHeight w:val="2334"/>
+          <w:trHeight w:val="1662"/>
         </w:trPr>
         <w:tc>
           <w:tcPr>
@@ -7347,7 +6123,7 @@
                 <w:lang w:val="pt-BR"/>
               </w:rPr>
             </w:pPr>
-            <w:bookmarkStart w:id="36" w:name="_Toc433104448"/>
+            <w:bookmarkStart w:id="35" w:name="_Toc433104448"/>
             <w:r>
               <w:rPr>
                 <w:rFonts w:ascii="Calibri" w:hAnsi="Calibri"/>
@@ -7381,31 +6157,55 @@
                 <w:sz w:val="22"/>
                 <w:lang w:val="pt-BR"/>
               </w:rPr>
-              <w:t>Vem a v</w:t>
-            </w:r>
-            <w:r>
-              <w:rPr>
-                <w:rFonts w:ascii="Calibri" w:hAnsi="Calibri"/>
-                <w:sz w:val="22"/>
-                <w:lang w:val="pt-BR"/>
-              </w:rPr>
-              <w:t xml:space="preserve">erificar </w:t>
-            </w:r>
-            <w:r>
-              <w:rPr>
-                <w:rFonts w:ascii="Calibri" w:hAnsi="Calibri"/>
-                <w:sz w:val="22"/>
-                <w:lang w:val="pt-BR"/>
-              </w:rPr>
-              <w:t>se os componentes</w:t>
-            </w:r>
-            <w:r>
-              <w:rPr>
-                <w:rFonts w:ascii="Calibri" w:hAnsi="Calibri"/>
-                <w:sz w:val="22"/>
-                <w:lang w:val="pt-BR"/>
-              </w:rPr>
-              <w:t xml:space="preserve"> e características da</w:t>
+              <w:t>Ve</w:t>
+            </w:r>
+            <w:r>
+              <w:rPr>
+                <w:rFonts w:ascii="Calibri" w:hAnsi="Calibri"/>
+                <w:sz w:val="22"/>
+                <w:lang w:val="pt-BR"/>
+              </w:rPr>
+              <w:t>rificar</w:t>
+            </w:r>
+            <w:r>
+              <w:rPr>
+                <w:rFonts w:ascii="Calibri" w:hAnsi="Calibri"/>
+                <w:sz w:val="22"/>
+                <w:lang w:val="pt-BR"/>
+              </w:rPr>
+              <w:t xml:space="preserve"> sé</w:t>
+            </w:r>
+            <w:r>
+              <w:rPr>
+                <w:rFonts w:ascii="Calibri" w:hAnsi="Calibri"/>
+                <w:sz w:val="22"/>
+                <w:lang w:val="pt-BR"/>
+              </w:rPr>
+              <w:t xml:space="preserve"> </w:t>
+            </w:r>
+            <w:r>
+              <w:rPr>
+                <w:rFonts w:ascii="Calibri" w:hAnsi="Calibri"/>
+                <w:sz w:val="22"/>
+                <w:lang w:val="pt-BR"/>
+              </w:rPr>
+              <w:t>a</w:t>
+            </w:r>
+            <w:r>
+              <w:rPr>
+                <w:rFonts w:ascii="Calibri" w:hAnsi="Calibri"/>
+                <w:sz w:val="22"/>
+                <w:lang w:val="pt-BR"/>
+              </w:rPr>
+              <w:t xml:space="preserve">s </w:t>
+            </w:r>
+            <w:r>
+              <w:rPr>
+                <w:rFonts w:ascii="Calibri" w:hAnsi="Calibri"/>
+                <w:sz w:val="22"/>
+                <w:lang w:val="pt-BR"/>
+              </w:rPr>
+              <w:t>características da</w:t>
             </w:r>
             <w:r>
               <w:rPr>
@@ -7429,7 +6229,15 @@
                 <w:sz w:val="22"/>
                 <w:lang w:val="pt-BR"/>
               </w:rPr>
-              <w:t>s, como menus, tamanho e posições, estão</w:t>
+              <w:t>s, como menus, tamanho</w:t>
+            </w:r>
+            <w:r>
+              <w:rPr>
+                <w:rFonts w:ascii="Calibri" w:hAnsi="Calibri"/>
+                <w:sz w:val="22"/>
+                <w:lang w:val="pt-BR"/>
+              </w:rPr>
+              <w:t>,</w:t>
             </w:r>
             <w:r>
               <w:rPr>
@@ -7445,15 +6253,55 @@
                 <w:sz w:val="22"/>
                 <w:lang w:val="pt-BR"/>
               </w:rPr>
-              <w:t xml:space="preserve">nos </w:t>
-            </w:r>
-            <w:r>
-              <w:rPr>
-                <w:rFonts w:ascii="Calibri" w:hAnsi="Calibri"/>
-                <w:sz w:val="22"/>
-                <w:lang w:val="pt-BR"/>
-              </w:rPr>
-              <w:t>padrões de aceitação.</w:t>
+              <w:t xml:space="preserve">cores </w:t>
+            </w:r>
+            <w:r>
+              <w:rPr>
+                <w:rFonts w:ascii="Calibri" w:hAnsi="Calibri"/>
+                <w:sz w:val="22"/>
+                <w:lang w:val="pt-BR"/>
+              </w:rPr>
+              <w:t>e posições, estão</w:t>
+            </w:r>
+            <w:r>
+              <w:rPr>
+                <w:rFonts w:ascii="Calibri" w:hAnsi="Calibri"/>
+                <w:sz w:val="22"/>
+                <w:lang w:val="pt-BR"/>
+              </w:rPr>
+              <w:t xml:space="preserve"> </w:t>
+            </w:r>
+            <w:r>
+              <w:rPr>
+                <w:rFonts w:ascii="Calibri" w:hAnsi="Calibri"/>
+                <w:sz w:val="22"/>
+                <w:lang w:val="pt-BR"/>
+              </w:rPr>
+              <w:t xml:space="preserve">seguindo um </w:t>
+            </w:r>
+            <w:r>
+              <w:rPr>
+                <w:rFonts w:ascii="Calibri" w:hAnsi="Calibri"/>
+                <w:sz w:val="22"/>
+                <w:lang w:val="pt-BR"/>
+              </w:rPr>
+              <w:t>padr</w:t>
+            </w:r>
+            <w:r>
+              <w:rPr>
+                <w:rFonts w:ascii="Calibri" w:hAnsi="Calibri"/>
+                <w:sz w:val="22"/>
+                <w:lang w:val="pt-BR"/>
+              </w:rPr>
+              <w:t>ão</w:t>
+            </w:r>
+            <w:r>
+              <w:rPr>
+                <w:rFonts w:ascii="Calibri" w:hAnsi="Calibri"/>
+                <w:sz w:val="22"/>
+                <w:lang w:val="pt-BR"/>
+              </w:rPr>
+              <w:t>.</w:t>
             </w:r>
           </w:p>
           <w:p>
@@ -7475,7 +6323,7 @@
                 <w:sz w:val="22"/>
                 <w:lang w:val="pt-BR"/>
               </w:rPr>
-              <w:t>Vem a v</w:t>
+              <w:t>V</w:t>
             </w:r>
             <w:r>
               <w:rPr>
@@ -7491,31 +6339,23 @@
                 <w:sz w:val="22"/>
                 <w:lang w:val="pt-BR"/>
               </w:rPr>
-              <w:t>se</w:t>
-            </w:r>
-            <w:r>
-              <w:rPr>
-                <w:rFonts w:ascii="Calibri" w:hAnsi="Calibri"/>
-                <w:sz w:val="22"/>
-                <w:lang w:val="pt-BR"/>
-              </w:rPr>
-              <w:t xml:space="preserve"> á</w:t>
-            </w:r>
-            <w:r>
-              <w:rPr>
-                <w:rFonts w:ascii="Calibri" w:hAnsi="Calibri"/>
-                <w:sz w:val="22"/>
-                <w:lang w:val="pt-BR"/>
-              </w:rPr>
-              <w:t xml:space="preserve">s </w:t>
-            </w:r>
-            <w:r>
-              <w:rPr>
-                <w:rFonts w:ascii="Calibri" w:hAnsi="Calibri"/>
-                <w:sz w:val="22"/>
-                <w:lang w:val="pt-BR"/>
-              </w:rPr>
-              <w:t>interface</w:t>
+              <w:t>se todas</w:t>
+            </w:r>
+            <w:r>
+              <w:rPr>
+                <w:rFonts w:ascii="Calibri" w:hAnsi="Calibri"/>
+                <w:sz w:val="22"/>
+                <w:lang w:val="pt-BR"/>
+              </w:rPr>
+              <w:t xml:space="preserve"> </w:t>
+            </w:r>
+            <w:r>
+              <w:rPr>
+                <w:rFonts w:ascii="Calibri" w:hAnsi="Calibri"/>
+                <w:sz w:val="22"/>
+                <w:lang w:val="pt-BR"/>
+              </w:rPr>
+              <w:t>as interface</w:t>
             </w:r>
             <w:r>
               <w:rPr>
@@ -7531,109 +6371,7 @@
                 <w:sz w:val="22"/>
                 <w:lang w:val="pt-BR"/>
               </w:rPr>
-              <w:t xml:space="preserve"> </w:t>
-            </w:r>
-            <w:r>
-              <w:rPr>
-                <w:rFonts w:ascii="Calibri" w:hAnsi="Calibri"/>
-                <w:sz w:val="22"/>
-                <w:lang w:val="pt-BR"/>
-              </w:rPr>
-              <w:t xml:space="preserve">do sistema leva às </w:t>
-            </w:r>
-            <w:r>
-              <w:rPr>
-                <w:rFonts w:ascii="Calibri" w:hAnsi="Calibri"/>
-                <w:sz w:val="22"/>
-                <w:lang w:val="pt-BR"/>
-              </w:rPr>
-              <w:t xml:space="preserve">funcionalidades </w:t>
-            </w:r>
-            <w:r>
-              <w:rPr>
-                <w:rFonts w:ascii="Calibri" w:hAnsi="Calibri"/>
-                <w:sz w:val="22"/>
-                <w:lang w:val="pt-BR"/>
-              </w:rPr>
-              <w:t>do sistema</w:t>
-            </w:r>
-            <w:r>
-              <w:rPr>
-                <w:rFonts w:ascii="Calibri" w:hAnsi="Calibri"/>
-                <w:sz w:val="22"/>
-                <w:lang w:val="pt-BR"/>
-              </w:rPr>
-              <w:t>.</w:t>
-            </w:r>
-          </w:p>
-          <w:p>
-            <w:pPr>
-              <w:pStyle w:val="Corpodetexto"/>
-              <w:numPr>
-                <w:ilvl w:val="0"/>
-                <w:numId w:val="5"/>
-              </w:numPr>
-              <w:rPr>
-                <w:rFonts w:ascii="Calibri" w:hAnsi="Calibri"/>
-                <w:sz w:val="22"/>
-                <w:lang w:val="pt-BR"/>
-              </w:rPr>
-            </w:pPr>
-            <w:r>
-              <w:rPr>
-                <w:rFonts w:ascii="Calibri" w:hAnsi="Calibri"/>
-                <w:sz w:val="22"/>
-                <w:lang w:val="pt-BR"/>
-              </w:rPr>
-              <w:t>Vem a v</w:t>
-            </w:r>
-            <w:r>
-              <w:rPr>
-                <w:rFonts w:ascii="Calibri" w:hAnsi="Calibri"/>
-                <w:sz w:val="22"/>
-                <w:lang w:val="pt-BR"/>
-              </w:rPr>
-              <w:t xml:space="preserve">erificar </w:t>
-            </w:r>
-            <w:r>
-              <w:rPr>
-                <w:rFonts w:ascii="Calibri" w:hAnsi="Calibri"/>
-                <w:sz w:val="22"/>
-                <w:lang w:val="pt-BR"/>
-              </w:rPr>
-              <w:t>se todas</w:t>
-            </w:r>
-            <w:r>
-              <w:rPr>
-                <w:rFonts w:ascii="Calibri" w:hAnsi="Calibri"/>
-                <w:sz w:val="22"/>
-                <w:lang w:val="pt-BR"/>
-              </w:rPr>
-              <w:t xml:space="preserve"> </w:t>
-            </w:r>
-            <w:r>
-              <w:rPr>
-                <w:rFonts w:ascii="Calibri" w:hAnsi="Calibri"/>
-                <w:sz w:val="22"/>
-                <w:lang w:val="pt-BR"/>
-              </w:rPr>
-              <w:t xml:space="preserve">as </w:t>
-            </w:r>
-            <w:r>
-              <w:rPr>
-                <w:rFonts w:ascii="Calibri" w:hAnsi="Calibri"/>
-                <w:sz w:val="22"/>
-                <w:lang w:val="pt-BR"/>
-              </w:rPr>
-              <w:t>funcionali</w:t>
-            </w:r>
-            <w:r>
-              <w:rPr>
-                <w:rFonts w:ascii="Calibri" w:hAnsi="Calibri"/>
-                <w:sz w:val="22"/>
-                <w:lang w:val="pt-BR"/>
-              </w:rPr>
-              <w:t>dades da interface com</w:t>
+              <w:t xml:space="preserve"> com</w:t>
             </w:r>
             <w:r>
               <w:rPr>
@@ -7744,6 +6482,30 @@
                 <w:sz w:val="22"/>
                 <w:lang w:val="pt-BR"/>
               </w:rPr>
+              <w:t xml:space="preserve">[GUI] </w:t>
+            </w:r>
+            <w:r>
+              <w:rPr>
+                <w:rFonts w:ascii="Calibri" w:hAnsi="Calibri"/>
+                <w:sz w:val="22"/>
+                <w:lang w:val="pt-BR"/>
+              </w:rPr>
+              <w:t>do sistema</w:t>
+            </w:r>
+            <w:r>
+              <w:rPr>
+                <w:rFonts w:ascii="Calibri" w:hAnsi="Calibri"/>
+                <w:sz w:val="22"/>
+                <w:lang w:val="pt-BR"/>
+              </w:rPr>
+              <w:t>,</w:t>
+            </w:r>
+            <w:r>
+              <w:rPr>
+                <w:rFonts w:ascii="Calibri" w:hAnsi="Calibri"/>
+                <w:sz w:val="22"/>
+                <w:lang w:val="pt-BR"/>
+              </w:rPr>
               <w:t xml:space="preserve"> </w:t>
             </w:r>
             <w:r>
@@ -7752,39 +6514,15 @@
                 <w:sz w:val="22"/>
                 <w:lang w:val="pt-BR"/>
               </w:rPr>
-              <w:t xml:space="preserve">do sistema </w:t>
-            </w:r>
-            <w:r>
-              <w:rPr>
-                <w:rFonts w:ascii="Calibri" w:hAnsi="Calibri"/>
-                <w:sz w:val="22"/>
-                <w:lang w:val="pt-BR"/>
-              </w:rPr>
-              <w:t>analisa</w:t>
-            </w:r>
-            <w:r>
-              <w:rPr>
-                <w:rFonts w:ascii="Calibri" w:hAnsi="Calibri"/>
-                <w:sz w:val="22"/>
-                <w:lang w:val="pt-BR"/>
-              </w:rPr>
-              <w:t xml:space="preserve">ndo sé a navegação dos menus </w:t>
-            </w:r>
-            <w:r>
-              <w:rPr>
-                <w:rFonts w:ascii="Calibri" w:hAnsi="Calibri"/>
-                <w:sz w:val="22"/>
-                <w:lang w:val="pt-BR"/>
-              </w:rPr>
-              <w:t xml:space="preserve">e telas são </w:t>
-            </w:r>
-            <w:r>
-              <w:rPr>
-                <w:rFonts w:ascii="Calibri" w:hAnsi="Calibri"/>
-                <w:sz w:val="22"/>
-                <w:lang w:val="pt-BR"/>
-              </w:rPr>
-              <w:t xml:space="preserve">de fácil acesso. </w:t>
+              <w:t>com o objetivo de verificar o comportamento d</w:t>
+            </w:r>
+            <w:r>
+              <w:rPr>
+                <w:rFonts w:ascii="Calibri" w:hAnsi="Calibri"/>
+                <w:sz w:val="22"/>
+                <w:lang w:val="pt-BR"/>
+              </w:rPr>
+              <w:t xml:space="preserve">as mesmas no sistema. </w:t>
             </w:r>
           </w:p>
         </w:tc>
@@ -7891,6 +6629,7 @@
                 <w:kern w:val="2"/>
                 <w:sz w:val="22"/>
                 <w:szCs w:val="22"/>
+                <w:lang w:val="pt-BR"/>
               </w:rPr>
             </w:pPr>
             <w:r>
@@ -7925,11 +6664,11 @@
         </w:rPr>
       </w:pPr>
     </w:p>
+    <w:bookmarkEnd w:id="31"/>
     <w:bookmarkEnd w:id="32"/>
     <w:bookmarkEnd w:id="33"/>
     <w:bookmarkEnd w:id="34"/>
     <w:bookmarkEnd w:id="35"/>
-    <w:bookmarkEnd w:id="36"/>
     <w:p>
       <w:pPr>
         <w:pStyle w:val="Corpodetexto1"/>
@@ -7965,8 +6704,8 @@
           <w:lang w:val="pt-BR"/>
         </w:rPr>
       </w:pPr>
-      <w:bookmarkStart w:id="37" w:name="_Toc78907498"/>
-      <w:bookmarkStart w:id="38" w:name="_Toc242451464"/>
+      <w:bookmarkStart w:id="36" w:name="_Toc78907498"/>
+      <w:bookmarkStart w:id="37" w:name="_Toc242451464"/>
       <w:r>
         <w:rPr>
           <w:rFonts w:ascii="Calibri" w:hAnsi="Calibri"/>
@@ -7974,6 +6713,7 @@
           <w:szCs w:val="24"/>
           <w:lang w:val="pt-BR"/>
         </w:rPr>
+        <w:lastRenderedPageBreak/>
         <w:t xml:space="preserve">3.2 </w:t>
       </w:r>
       <w:r>
@@ -7985,8 +6725,8 @@
         </w:rPr>
         <w:t>Ferramentas</w:t>
       </w:r>
+      <w:bookmarkEnd w:id="36"/>
       <w:bookmarkEnd w:id="37"/>
-      <w:bookmarkEnd w:id="38"/>
     </w:p>
     <w:p>
       <w:pPr>
@@ -7998,10 +6738,10 @@
           <w:lang w:val="pt-BR"/>
         </w:rPr>
       </w:pPr>
-      <w:bookmarkStart w:id="39" w:name="_Toc314978543"/>
-      <w:bookmarkStart w:id="40" w:name="_Toc324843646"/>
-      <w:bookmarkStart w:id="41" w:name="_Toc324851953"/>
-      <w:bookmarkStart w:id="42" w:name="_Toc324915536"/>
+      <w:bookmarkStart w:id="38" w:name="_Toc314978543"/>
+      <w:bookmarkStart w:id="39" w:name="_Toc324843646"/>
+      <w:bookmarkStart w:id="40" w:name="_Toc324851953"/>
+      <w:bookmarkStart w:id="41" w:name="_Toc324915536"/>
       <w:r>
         <w:rPr>
           <w:rFonts w:ascii="Calibri" w:hAnsi="Calibri"/>
@@ -8794,11 +7534,11 @@
           <w:lang w:val="pt-BR"/>
         </w:rPr>
       </w:pPr>
-      <w:bookmarkStart w:id="43" w:name="_Toc78907502"/>
+      <w:bookmarkStart w:id="42" w:name="_Toc78907502"/>
+      <w:bookmarkEnd w:id="38"/>
       <w:bookmarkEnd w:id="39"/>
       <w:bookmarkEnd w:id="40"/>
       <w:bookmarkEnd w:id="41"/>
-      <w:bookmarkEnd w:id="42"/>
       <w:r>
         <w:rPr>
           <w:rFonts w:ascii="Calibri" w:hAnsi="Calibri"/>
@@ -8808,7 +7548,7 @@
         </w:rPr>
         <w:t xml:space="preserve"> </w:t>
       </w:r>
-      <w:bookmarkStart w:id="44" w:name="_Toc242451465"/>
+      <w:bookmarkStart w:id="43" w:name="_Toc242451465"/>
       <w:r>
         <w:rPr>
           <w:rFonts w:ascii="Calibri" w:hAnsi="Calibri"/>
@@ -8827,7 +7567,7 @@
         </w:rPr>
         <w:t>Riscos</w:t>
       </w:r>
-      <w:bookmarkEnd w:id="44"/>
+      <w:bookmarkEnd w:id="43"/>
     </w:p>
     <w:tbl>
       <w:tblPr>
@@ -9274,9 +8014,9 @@
           <w:lang w:val="pt-BR"/>
         </w:rPr>
       </w:pPr>
-      <w:bookmarkStart w:id="45" w:name="_Toc242451466"/>
-    </w:p>
-    <w:bookmarkEnd w:id="45"/>
+      <w:bookmarkStart w:id="44" w:name="_Toc242451466"/>
+    </w:p>
+    <w:bookmarkEnd w:id="44"/>
     <w:p>
       <w:pPr>
         <w:ind w:left="720"/>
@@ -9343,6 +8083,30 @@
     </w:p>
     <w:p>
       <w:pPr>
+        <w:ind w:left="720"/>
+        <w:rPr>
+          <w:lang w:val="pt-BR"/>
+        </w:rPr>
+      </w:pPr>
+    </w:p>
+    <w:p>
+      <w:pPr>
+        <w:ind w:left="720"/>
+        <w:rPr>
+          <w:lang w:val="pt-BR"/>
+        </w:rPr>
+      </w:pPr>
+    </w:p>
+    <w:p>
+      <w:pPr>
+        <w:ind w:left="720"/>
+        <w:rPr>
+          <w:lang w:val="pt-BR"/>
+        </w:rPr>
+      </w:pPr>
+    </w:p>
+    <w:p>
+      <w:pPr>
         <w:rPr>
           <w:lang w:val="pt-BR"/>
         </w:rPr>
@@ -9357,7 +8121,7 @@
           <w:lang w:val="pt-BR"/>
         </w:rPr>
       </w:pPr>
-      <w:bookmarkStart w:id="46" w:name="_Toc242451467"/>
+      <w:bookmarkStart w:id="45" w:name="_Toc242451467"/>
       <w:r>
         <w:rPr>
           <w:rFonts w:ascii="Calibri" w:hAnsi="Calibri"/>
@@ -9367,7 +8131,7 @@
         <w:lastRenderedPageBreak/>
         <w:t>Matriz de rastreabilidade</w:t>
       </w:r>
-      <w:bookmarkEnd w:id="46"/>
+      <w:bookmarkEnd w:id="45"/>
     </w:p>
     <w:p>
       <w:pPr>
@@ -9522,7 +8286,7 @@
           <w:lang w:val="pt-BR"/>
         </w:rPr>
       </w:pPr>
-      <w:bookmarkStart w:id="47" w:name="_Toc242451468"/>
+      <w:bookmarkStart w:id="46" w:name="_Toc242451468"/>
       <w:r>
         <w:rPr>
           <w:rFonts w:ascii="Calibri" w:hAnsi="Calibri"/>
@@ -9531,7 +8295,7 @@
         </w:rPr>
         <w:t>Responsabilidades</w:t>
       </w:r>
-      <w:bookmarkEnd w:id="47"/>
+      <w:bookmarkEnd w:id="46"/>
     </w:p>
     <w:tbl>
       <w:tblPr>
@@ -9837,7 +8601,7 @@
           <w:lang w:val="pt-BR"/>
         </w:rPr>
       </w:pPr>
-      <w:bookmarkStart w:id="48" w:name="_Toc242451470"/>
+      <w:bookmarkStart w:id="47" w:name="_Toc242451470"/>
       <w:r>
         <w:rPr>
           <w:rFonts w:ascii="Calibri" w:hAnsi="Calibri"/>
@@ -9846,7 +8610,7 @@
         </w:rPr>
         <w:t>Cobertura dos testes</w:t>
       </w:r>
-      <w:bookmarkEnd w:id="48"/>
+      <w:bookmarkEnd w:id="47"/>
     </w:p>
     <w:p>
       <w:pPr>
@@ -9956,7 +8720,7 @@
           <w:lang w:val="pt-BR"/>
         </w:rPr>
       </w:pPr>
-      <w:bookmarkStart w:id="49" w:name="_Toc242451471"/>
+      <w:bookmarkStart w:id="48" w:name="_Toc242451471"/>
       <w:r>
         <w:rPr>
           <w:rFonts w:ascii="Calibri" w:hAnsi="Calibri"/>
@@ -9965,8 +8729,8 @@
         </w:rPr>
         <w:t>Cronograma</w:t>
       </w:r>
-      <w:bookmarkEnd w:id="43"/>
-      <w:bookmarkEnd w:id="49"/>
+      <w:bookmarkEnd w:id="42"/>
+      <w:bookmarkEnd w:id="48"/>
     </w:p>
     <w:p>
       <w:pPr>
@@ -11157,6 +9921,8 @@
           <w:lang w:val="pt-BR"/>
         </w:rPr>
       </w:pPr>
+      <w:bookmarkStart w:id="49" w:name="_GoBack"/>
+      <w:bookmarkEnd w:id="49"/>
     </w:p>
     <w:sectPr>
       <w:headerReference w:type="default" r:id="rId10"/>
@@ -15594,7 +14360,7 @@
 </file>
 
 <file path=customXml/itemProps1.xml><?xml version="1.0" encoding="utf-8"?>
-<ds:datastoreItem xmlns:ds="http://schemas.openxmlformats.org/officeDocument/2006/customXml" ds:itemID="{6F6E840C-F351-47A2-9A37-26B820892D94}">
+<ds:datastoreItem xmlns:ds="http://schemas.openxmlformats.org/officeDocument/2006/customXml" ds:itemID="{2DF22589-436D-4F18-89E8-5EB3C455FE33}">
   <ds:schemaRefs>
     <ds:schemaRef ds:uri="http://schemas.openxmlformats.org/officeDocument/2006/bibliography"/>
   </ds:schemaRefs>

</xml_diff>